<commit_message>
Up to week 8-WSA500
</commit_message>
<xml_diff>
--- a/Week_04/DPS907Notes-Week4.docx
+++ b/Week_04/DPS907Notes-Week4.docx
@@ -47,7 +47,7 @@
         <w:rPr>
           <w:rFonts w:ascii="Verdana" w:eastAsia="Times New Roman" w:hAnsi="Verdana" w:cs="Times New Roman"/>
           <w:szCs w:val="18"/>
-          <w:highlight w:val="yellow"/>
+          <w:highlight w:val="green"/>
           <w:lang w:eastAsia="en-CA"/>
         </w:rPr>
         <w:t>Internet media types in web services</w:t>
@@ -78,6 +78,1966 @@
           <w:lang w:eastAsia="en-CA"/>
         </w:rPr>
         <w:t> </w:t>
+      </w:r>
+      <w:r>
+        <w:rPr>
+          <w:rFonts w:ascii="Verdana" w:eastAsia="Times New Roman" w:hAnsi="Verdana" w:cs="Times New Roman"/>
+          <w:szCs w:val="18"/>
+          <w:lang w:eastAsia="en-CA"/>
+        </w:rPr>
+        <w:t>&lt;&lt;&lt;&lt;&lt;&lt;&lt;&lt;&lt;&lt;&lt;&lt;</w:t>
+      </w:r>
+    </w:p>
+    <w:p>
+      <w:pPr>
+        <w:shd w:val="clear" w:color="auto" w:fill="FFFFFF"/>
+        <w:spacing w:after="150" w:line="360" w:lineRule="auto"/>
+        <w:rPr>
+          <w:rFonts w:ascii="Arial" w:hAnsi="Arial" w:cs="Arial"/>
+          <w:color w:val="242729"/>
+          <w:sz w:val="23"/>
+          <w:szCs w:val="23"/>
+          <w:shd w:val="clear" w:color="auto" w:fill="FFFFFF"/>
+        </w:rPr>
+      </w:pPr>
+      <w:r>
+        <w:rPr>
+          <w:rFonts w:ascii="Arial" w:hAnsi="Arial" w:cs="Arial"/>
+          <w:color w:val="242729"/>
+          <w:sz w:val="23"/>
+          <w:szCs w:val="23"/>
+          <w:shd w:val="clear" w:color="auto" w:fill="FFFFFF"/>
+        </w:rPr>
+        <w:t xml:space="preserve">SOAP and REST can't be compared directly, since the </w:t>
+      </w:r>
+      <w:r>
+        <w:rPr>
+          <w:rFonts w:ascii="Arial" w:hAnsi="Arial" w:cs="Arial"/>
+          <w:color w:val="242729"/>
+          <w:sz w:val="23"/>
+          <w:szCs w:val="23"/>
+          <w:highlight w:val="yellow"/>
+          <w:shd w:val="clear" w:color="auto" w:fill="FFFFFF"/>
+        </w:rPr>
+        <w:t>first is a protocol</w:t>
+      </w:r>
+      <w:r>
+        <w:rPr>
+          <w:rFonts w:ascii="Arial" w:hAnsi="Arial" w:cs="Arial"/>
+          <w:color w:val="242729"/>
+          <w:sz w:val="23"/>
+          <w:szCs w:val="23"/>
+          <w:shd w:val="clear" w:color="auto" w:fill="FFFFFF"/>
+        </w:rPr>
+        <w:t xml:space="preserve"> (or at least tries to be) and the </w:t>
+      </w:r>
+      <w:r>
+        <w:rPr>
+          <w:rFonts w:ascii="Arial" w:hAnsi="Arial" w:cs="Arial"/>
+          <w:color w:val="242729"/>
+          <w:sz w:val="23"/>
+          <w:szCs w:val="23"/>
+          <w:highlight w:val="yellow"/>
+          <w:shd w:val="clear" w:color="auto" w:fill="FFFFFF"/>
+        </w:rPr>
+        <w:t>second is an architectural style</w:t>
+      </w:r>
+      <w:r>
+        <w:rPr>
+          <w:rFonts w:ascii="Arial" w:hAnsi="Arial" w:cs="Arial"/>
+          <w:color w:val="242729"/>
+          <w:sz w:val="23"/>
+          <w:szCs w:val="23"/>
+          <w:shd w:val="clear" w:color="auto" w:fill="FFFFFF"/>
+        </w:rPr>
+        <w:t>. This is probably one of the sources of confusion around it, since people tend to call REST any HTTP API that isn't SOAP.</w:t>
+      </w:r>
+    </w:p>
+    <w:p>
+      <w:pPr>
+        <w:pStyle w:val="NormalWeb"/>
+        <w:shd w:val="clear" w:color="auto" w:fill="FFFFFF"/>
+        <w:spacing w:before="0" w:beforeAutospacing="0" w:after="240" w:afterAutospacing="0"/>
+        <w:textAlignment w:val="baseline"/>
+        <w:rPr>
+          <w:rFonts w:ascii="Arial" w:hAnsi="Arial" w:cs="Arial"/>
+          <w:color w:val="242729"/>
+          <w:sz w:val="23"/>
+          <w:szCs w:val="23"/>
+        </w:rPr>
+      </w:pPr>
+      <w:r>
+        <w:rPr>
+          <w:rFonts w:ascii="Arial" w:hAnsi="Arial" w:cs="Arial"/>
+          <w:color w:val="242729"/>
+          <w:sz w:val="23"/>
+          <w:szCs w:val="23"/>
+        </w:rPr>
+        <w:t xml:space="preserve">the </w:t>
+      </w:r>
+      <w:r>
+        <w:rPr>
+          <w:rFonts w:ascii="Arial" w:hAnsi="Arial" w:cs="Arial"/>
+          <w:color w:val="242729"/>
+          <w:sz w:val="23"/>
+          <w:szCs w:val="23"/>
+          <w:highlight w:val="yellow"/>
+        </w:rPr>
+        <w:t>main difference between SOAP and REST</w:t>
+      </w:r>
+      <w:r>
+        <w:rPr>
+          <w:rFonts w:ascii="Arial" w:hAnsi="Arial" w:cs="Arial"/>
+          <w:color w:val="242729"/>
+          <w:sz w:val="23"/>
+          <w:szCs w:val="23"/>
+        </w:rPr>
+        <w:t xml:space="preserve"> is the </w:t>
+      </w:r>
+      <w:r>
+        <w:rPr>
+          <w:rFonts w:ascii="Arial" w:hAnsi="Arial" w:cs="Arial"/>
+          <w:color w:val="242729"/>
+          <w:sz w:val="23"/>
+          <w:szCs w:val="23"/>
+          <w:highlight w:val="yellow"/>
+        </w:rPr>
+        <w:t>degree of coupling between client and server implementations</w:t>
+      </w:r>
+      <w:r>
+        <w:rPr>
+          <w:rFonts w:ascii="Arial" w:hAnsi="Arial" w:cs="Arial"/>
+          <w:color w:val="242729"/>
+          <w:sz w:val="23"/>
+          <w:szCs w:val="23"/>
+        </w:rPr>
+        <w:t xml:space="preserve">. A </w:t>
+      </w:r>
+      <w:r>
+        <w:rPr>
+          <w:rFonts w:ascii="Arial" w:hAnsi="Arial" w:cs="Arial"/>
+          <w:color w:val="242729"/>
+          <w:sz w:val="23"/>
+          <w:szCs w:val="23"/>
+          <w:highlight w:val="red"/>
+        </w:rPr>
+        <w:t xml:space="preserve">SOAP </w:t>
+      </w:r>
+      <w:r>
+        <w:rPr>
+          <w:rFonts w:ascii="Arial" w:hAnsi="Arial" w:cs="Arial"/>
+          <w:color w:val="242729"/>
+          <w:sz w:val="23"/>
+          <w:szCs w:val="23"/>
+          <w:highlight w:val="yellow"/>
+        </w:rPr>
+        <w:t>client works like a custom desktop application</w:t>
+      </w:r>
+      <w:r>
+        <w:rPr>
+          <w:rFonts w:ascii="Arial" w:hAnsi="Arial" w:cs="Arial"/>
+          <w:color w:val="242729"/>
+          <w:sz w:val="23"/>
+          <w:szCs w:val="23"/>
+        </w:rPr>
+        <w:t xml:space="preserve">, </w:t>
+      </w:r>
+      <w:r>
+        <w:rPr>
+          <w:rFonts w:ascii="Arial" w:hAnsi="Arial" w:cs="Arial"/>
+          <w:color w:val="242729"/>
+          <w:sz w:val="23"/>
+          <w:szCs w:val="23"/>
+          <w:highlight w:val="green"/>
+        </w:rPr>
+        <w:t>tightly coupled to the server</w:t>
+      </w:r>
+      <w:r>
+        <w:rPr>
+          <w:rFonts w:ascii="Arial" w:hAnsi="Arial" w:cs="Arial"/>
+          <w:color w:val="242729"/>
+          <w:sz w:val="23"/>
+          <w:szCs w:val="23"/>
+        </w:rPr>
+        <w:t xml:space="preserve">. There's a rigid contract between client and server, </w:t>
+      </w:r>
+      <w:r>
+        <w:rPr>
+          <w:rFonts w:ascii="Arial" w:hAnsi="Arial" w:cs="Arial"/>
+          <w:color w:val="242729"/>
+          <w:sz w:val="23"/>
+          <w:szCs w:val="23"/>
+          <w:highlight w:val="yellow"/>
+        </w:rPr>
+        <w:t>and everything is expected to break if either side changes anything</w:t>
+      </w:r>
+      <w:r>
+        <w:rPr>
+          <w:rFonts w:ascii="Arial" w:hAnsi="Arial" w:cs="Arial"/>
+          <w:color w:val="242729"/>
+          <w:sz w:val="23"/>
+          <w:szCs w:val="23"/>
+        </w:rPr>
+        <w:t xml:space="preserve">. You need </w:t>
+      </w:r>
+      <w:r>
+        <w:rPr>
+          <w:rFonts w:ascii="Arial" w:hAnsi="Arial" w:cs="Arial"/>
+          <w:color w:val="242729"/>
+          <w:sz w:val="23"/>
+          <w:szCs w:val="23"/>
+          <w:highlight w:val="green"/>
+        </w:rPr>
+        <w:t>constant updates following any change</w:t>
+      </w:r>
+      <w:r>
+        <w:rPr>
+          <w:rFonts w:ascii="Arial" w:hAnsi="Arial" w:cs="Arial"/>
+          <w:color w:val="242729"/>
+          <w:sz w:val="23"/>
+          <w:szCs w:val="23"/>
+        </w:rPr>
+        <w:t>, but it's easier to ascertain if the contract is being followed.</w:t>
+      </w:r>
+    </w:p>
+    <w:p>
+      <w:pPr>
+        <w:pStyle w:val="NormalWeb"/>
+        <w:shd w:val="clear" w:color="auto" w:fill="FFFFFF"/>
+        <w:spacing w:before="0" w:beforeAutospacing="0" w:after="240" w:afterAutospacing="0"/>
+        <w:textAlignment w:val="baseline"/>
+        <w:rPr>
+          <w:rFonts w:ascii="Arial" w:hAnsi="Arial" w:cs="Arial"/>
+          <w:color w:val="242729"/>
+          <w:sz w:val="23"/>
+          <w:szCs w:val="23"/>
+        </w:rPr>
+      </w:pPr>
+      <w:r>
+        <w:rPr>
+          <w:rFonts w:ascii="Arial" w:hAnsi="Arial" w:cs="Arial"/>
+          <w:color w:val="242729"/>
+          <w:sz w:val="23"/>
+          <w:szCs w:val="23"/>
+        </w:rPr>
+        <w:t xml:space="preserve">A </w:t>
+      </w:r>
+      <w:r>
+        <w:rPr>
+          <w:rFonts w:ascii="Arial" w:hAnsi="Arial" w:cs="Arial"/>
+          <w:color w:val="242729"/>
+          <w:sz w:val="23"/>
+          <w:szCs w:val="23"/>
+          <w:highlight w:val="red"/>
+        </w:rPr>
+        <w:t>REST</w:t>
+      </w:r>
+      <w:r>
+        <w:rPr>
+          <w:rFonts w:ascii="Arial" w:hAnsi="Arial" w:cs="Arial"/>
+          <w:color w:val="242729"/>
+          <w:sz w:val="23"/>
+          <w:szCs w:val="23"/>
+        </w:rPr>
+        <w:t xml:space="preserve"> client is more </w:t>
+      </w:r>
+      <w:r>
+        <w:rPr>
+          <w:rFonts w:ascii="Arial" w:hAnsi="Arial" w:cs="Arial"/>
+          <w:color w:val="242729"/>
+          <w:sz w:val="23"/>
+          <w:szCs w:val="23"/>
+          <w:highlight w:val="yellow"/>
+        </w:rPr>
+        <w:t>like a browser</w:t>
+      </w:r>
+      <w:r>
+        <w:rPr>
+          <w:rFonts w:ascii="Arial" w:hAnsi="Arial" w:cs="Arial"/>
+          <w:color w:val="242729"/>
+          <w:sz w:val="23"/>
+          <w:szCs w:val="23"/>
+        </w:rPr>
+        <w:t xml:space="preserve">. It's a </w:t>
+      </w:r>
+      <w:r>
+        <w:rPr>
+          <w:rFonts w:ascii="Arial" w:hAnsi="Arial" w:cs="Arial"/>
+          <w:color w:val="242729"/>
+          <w:sz w:val="23"/>
+          <w:szCs w:val="23"/>
+          <w:highlight w:val="yellow"/>
+        </w:rPr>
+        <w:t xml:space="preserve">generic client that knows how to use a protocol and standardized methods, and an application </w:t>
+      </w:r>
+      <w:r>
+        <w:rPr>
+          <w:rFonts w:ascii="Arial" w:hAnsi="Arial" w:cs="Arial"/>
+          <w:color w:val="242729"/>
+          <w:sz w:val="23"/>
+          <w:szCs w:val="23"/>
+          <w:highlight w:val="yellow"/>
+        </w:rPr>
+        <w:t>must</w:t>
+      </w:r>
+      <w:r>
+        <w:rPr>
+          <w:rFonts w:ascii="Arial" w:hAnsi="Arial" w:cs="Arial"/>
+          <w:color w:val="242729"/>
+          <w:sz w:val="23"/>
+          <w:szCs w:val="23"/>
+          <w:highlight w:val="yellow"/>
+        </w:rPr>
+        <w:t xml:space="preserve"> fit inside that</w:t>
+      </w:r>
+      <w:r>
+        <w:rPr>
+          <w:rFonts w:ascii="Arial" w:hAnsi="Arial" w:cs="Arial"/>
+          <w:color w:val="242729"/>
+          <w:sz w:val="23"/>
+          <w:szCs w:val="23"/>
+        </w:rPr>
+        <w:t xml:space="preserve">. You </w:t>
+      </w:r>
+      <w:r>
+        <w:rPr>
+          <w:rFonts w:ascii="Arial" w:hAnsi="Arial" w:cs="Arial"/>
+          <w:color w:val="242729"/>
+          <w:sz w:val="23"/>
+          <w:szCs w:val="23"/>
+          <w:highlight w:val="yellow"/>
+        </w:rPr>
+        <w:t>don't violate the protocol standards by creating extra methods</w:t>
+      </w:r>
+      <w:r>
+        <w:rPr>
+          <w:rFonts w:ascii="Arial" w:hAnsi="Arial" w:cs="Arial"/>
+          <w:color w:val="242729"/>
+          <w:sz w:val="23"/>
+          <w:szCs w:val="23"/>
+        </w:rPr>
+        <w:t xml:space="preserve">, you leverage on the standard methods and create the actions with them on your media type. If done right, there's </w:t>
+      </w:r>
+      <w:r>
+        <w:rPr>
+          <w:rFonts w:ascii="Arial" w:hAnsi="Arial" w:cs="Arial"/>
+          <w:color w:val="242729"/>
+          <w:sz w:val="23"/>
+          <w:szCs w:val="23"/>
+          <w:highlight w:val="yellow"/>
+        </w:rPr>
+        <w:t>less coupling</w:t>
+      </w:r>
+      <w:r>
+        <w:rPr>
+          <w:rFonts w:ascii="Arial" w:hAnsi="Arial" w:cs="Arial"/>
+          <w:color w:val="242729"/>
+          <w:sz w:val="23"/>
+          <w:szCs w:val="23"/>
+        </w:rPr>
+        <w:t xml:space="preserve">, and </w:t>
+      </w:r>
+      <w:r>
+        <w:rPr>
+          <w:rFonts w:ascii="Arial" w:hAnsi="Arial" w:cs="Arial"/>
+          <w:color w:val="242729"/>
+          <w:sz w:val="23"/>
+          <w:szCs w:val="23"/>
+          <w:highlight w:val="yellow"/>
+        </w:rPr>
+        <w:t>changes can be dealt with more gracefully</w:t>
+      </w:r>
+      <w:r>
+        <w:rPr>
+          <w:rFonts w:ascii="Arial" w:hAnsi="Arial" w:cs="Arial"/>
+          <w:color w:val="242729"/>
+          <w:sz w:val="23"/>
+          <w:szCs w:val="23"/>
+        </w:rPr>
+        <w:t xml:space="preserve">. A client is supposed to enter a </w:t>
+      </w:r>
+      <w:r>
+        <w:rPr>
+          <w:rFonts w:ascii="Arial" w:hAnsi="Arial" w:cs="Arial"/>
+          <w:color w:val="242729"/>
+          <w:sz w:val="23"/>
+          <w:szCs w:val="23"/>
+          <w:highlight w:val="yellow"/>
+        </w:rPr>
+        <w:t>REST service with zero knowledge of the API, except for the entry point and the media type</w:t>
+      </w:r>
+      <w:r>
+        <w:rPr>
+          <w:rFonts w:ascii="Arial" w:hAnsi="Arial" w:cs="Arial"/>
+          <w:color w:val="242729"/>
+          <w:sz w:val="23"/>
+          <w:szCs w:val="23"/>
+        </w:rPr>
+        <w:t xml:space="preserve">. </w:t>
+      </w:r>
+      <w:r>
+        <w:rPr>
+          <w:rFonts w:ascii="Arial" w:hAnsi="Arial" w:cs="Arial"/>
+          <w:color w:val="242729"/>
+          <w:sz w:val="23"/>
+          <w:szCs w:val="23"/>
+          <w:highlight w:val="yellow"/>
+        </w:rPr>
+        <w:t>In SOAP, the client needs previous knowledge on everything it will be using, or it won't even begin the interaction</w:t>
+      </w:r>
+      <w:r>
+        <w:rPr>
+          <w:rFonts w:ascii="Arial" w:hAnsi="Arial" w:cs="Arial"/>
+          <w:color w:val="242729"/>
+          <w:sz w:val="23"/>
+          <w:szCs w:val="23"/>
+        </w:rPr>
+        <w:t xml:space="preserve">. Additionally, a REST client can be extended by code-on-demand supplied by the server itself, the classical example being </w:t>
+      </w:r>
+      <w:r>
+        <w:rPr>
+          <w:rFonts w:ascii="Arial" w:hAnsi="Arial" w:cs="Arial"/>
+          <w:color w:val="242729"/>
+          <w:sz w:val="23"/>
+          <w:szCs w:val="23"/>
+          <w:highlight w:val="yellow"/>
+        </w:rPr>
+        <w:t>JavaScript code used to drive the interaction with another service on the client-side</w:t>
+      </w:r>
+      <w:r>
+        <w:rPr>
+          <w:rFonts w:ascii="Arial" w:hAnsi="Arial" w:cs="Arial"/>
+          <w:color w:val="242729"/>
+          <w:sz w:val="23"/>
+          <w:szCs w:val="23"/>
+        </w:rPr>
+        <w:t>.</w:t>
+      </w:r>
+    </w:p>
+    <w:p>
+      <w:pPr>
+        <w:pStyle w:val="NormalWeb"/>
+        <w:shd w:val="clear" w:color="auto" w:fill="FFFFFF"/>
+        <w:spacing w:before="0" w:beforeAutospacing="0" w:after="240" w:afterAutospacing="0"/>
+        <w:textAlignment w:val="baseline"/>
+        <w:rPr>
+          <w:rFonts w:ascii="Arial" w:hAnsi="Arial" w:cs="Arial"/>
+          <w:color w:val="242729"/>
+          <w:sz w:val="23"/>
+          <w:szCs w:val="23"/>
+        </w:rPr>
+      </w:pPr>
+      <w:r>
+        <w:rPr>
+          <w:rFonts w:ascii="Arial" w:hAnsi="Arial" w:cs="Arial"/>
+          <w:color w:val="242729"/>
+          <w:sz w:val="23"/>
+          <w:szCs w:val="23"/>
+        </w:rPr>
+        <w:t xml:space="preserve">I think these are the crucial points to understand </w:t>
+      </w:r>
+      <w:r>
+        <w:rPr>
+          <w:rFonts w:ascii="Arial" w:hAnsi="Arial" w:cs="Arial"/>
+          <w:color w:val="242729"/>
+          <w:sz w:val="23"/>
+          <w:szCs w:val="23"/>
+          <w:highlight w:val="green"/>
+        </w:rPr>
+        <w:t xml:space="preserve">what REST </w:t>
+      </w:r>
+      <w:proofErr w:type="gramStart"/>
+      <w:r>
+        <w:rPr>
+          <w:rFonts w:ascii="Arial" w:hAnsi="Arial" w:cs="Arial"/>
+          <w:color w:val="242729"/>
+          <w:sz w:val="23"/>
+          <w:szCs w:val="23"/>
+          <w:highlight w:val="green"/>
+        </w:rPr>
+        <w:t>is about, and how it</w:t>
+      </w:r>
+      <w:proofErr w:type="gramEnd"/>
+      <w:r>
+        <w:rPr>
+          <w:rFonts w:ascii="Arial" w:hAnsi="Arial" w:cs="Arial"/>
+          <w:color w:val="242729"/>
+          <w:sz w:val="23"/>
+          <w:szCs w:val="23"/>
+          <w:highlight w:val="green"/>
+        </w:rPr>
+        <w:t xml:space="preserve"> differs from SOAP</w:t>
+      </w:r>
+      <w:r>
+        <w:rPr>
+          <w:rFonts w:ascii="Arial" w:hAnsi="Arial" w:cs="Arial"/>
+          <w:color w:val="242729"/>
+          <w:sz w:val="23"/>
+          <w:szCs w:val="23"/>
+        </w:rPr>
+        <w:t>:</w:t>
+      </w:r>
+    </w:p>
+    <w:p>
+      <w:pPr>
+        <w:pStyle w:val="NormalWeb"/>
+        <w:numPr>
+          <w:ilvl w:val="0"/>
+          <w:numId w:val="20"/>
+        </w:numPr>
+        <w:shd w:val="clear" w:color="auto" w:fill="FFFFFF"/>
+        <w:spacing w:before="0" w:beforeAutospacing="0" w:after="0" w:afterAutospacing="0"/>
+        <w:ind w:left="450"/>
+        <w:textAlignment w:val="baseline"/>
+        <w:rPr>
+          <w:rFonts w:ascii="inherit" w:hAnsi="inherit" w:cs="Arial"/>
+          <w:color w:val="242729"/>
+          <w:sz w:val="23"/>
+          <w:szCs w:val="23"/>
+        </w:rPr>
+      </w:pPr>
+      <w:r>
+        <w:rPr>
+          <w:rFonts w:ascii="inherit" w:hAnsi="inherit" w:cs="Arial"/>
+          <w:color w:val="242729"/>
+          <w:sz w:val="23"/>
+          <w:szCs w:val="23"/>
+          <w:highlight w:val="green"/>
+        </w:rPr>
+        <w:t xml:space="preserve">REST </w:t>
+      </w:r>
+      <w:r>
+        <w:rPr>
+          <w:rFonts w:ascii="inherit" w:hAnsi="inherit" w:cs="Arial"/>
+          <w:color w:val="242729"/>
+          <w:sz w:val="23"/>
+          <w:szCs w:val="23"/>
+          <w:highlight w:val="yellow"/>
+        </w:rPr>
+        <w:t>is protocol independent</w:t>
+      </w:r>
+      <w:r>
+        <w:rPr>
+          <w:rFonts w:ascii="inherit" w:hAnsi="inherit" w:cs="Arial"/>
+          <w:color w:val="242729"/>
+          <w:sz w:val="23"/>
+          <w:szCs w:val="23"/>
+        </w:rPr>
+        <w:t xml:space="preserve">. It's </w:t>
+      </w:r>
+      <w:r>
+        <w:rPr>
+          <w:rFonts w:ascii="inherit" w:hAnsi="inherit" w:cs="Arial"/>
+          <w:color w:val="242729"/>
+          <w:sz w:val="23"/>
+          <w:szCs w:val="23"/>
+          <w:highlight w:val="yellow"/>
+        </w:rPr>
+        <w:t>not coupled to HTTP</w:t>
+      </w:r>
+      <w:r>
+        <w:rPr>
+          <w:rFonts w:ascii="inherit" w:hAnsi="inherit" w:cs="Arial"/>
+          <w:color w:val="242729"/>
+          <w:sz w:val="23"/>
+          <w:szCs w:val="23"/>
+        </w:rPr>
+        <w:t xml:space="preserve">. Pretty much like you can follow an ftp link on a website, a REST application can use </w:t>
+      </w:r>
+      <w:r>
+        <w:rPr>
+          <w:rFonts w:ascii="inherit" w:hAnsi="inherit" w:cs="Arial"/>
+          <w:color w:val="242729"/>
+          <w:sz w:val="23"/>
+          <w:szCs w:val="23"/>
+          <w:highlight w:val="green"/>
+        </w:rPr>
+        <w:t>any protocol for which there is a standardized URI scheme</w:t>
+      </w:r>
+      <w:r>
+        <w:rPr>
+          <w:rFonts w:ascii="inherit" w:hAnsi="inherit" w:cs="Arial"/>
+          <w:color w:val="242729"/>
+          <w:sz w:val="23"/>
+          <w:szCs w:val="23"/>
+        </w:rPr>
+        <w:t>.</w:t>
+      </w:r>
+    </w:p>
+    <w:p>
+      <w:pPr>
+        <w:pStyle w:val="NormalWeb"/>
+        <w:numPr>
+          <w:ilvl w:val="0"/>
+          <w:numId w:val="20"/>
+        </w:numPr>
+        <w:shd w:val="clear" w:color="auto" w:fill="FFFFFF"/>
+        <w:spacing w:before="0" w:beforeAutospacing="0" w:after="0" w:afterAutospacing="0"/>
+        <w:ind w:left="450"/>
+        <w:textAlignment w:val="baseline"/>
+        <w:rPr>
+          <w:rFonts w:ascii="inherit" w:hAnsi="inherit" w:cs="Arial"/>
+          <w:color w:val="242729"/>
+          <w:sz w:val="23"/>
+          <w:szCs w:val="23"/>
+        </w:rPr>
+      </w:pPr>
+      <w:r>
+        <w:rPr>
+          <w:rFonts w:ascii="inherit" w:hAnsi="inherit" w:cs="Arial"/>
+          <w:color w:val="242729"/>
+          <w:sz w:val="23"/>
+          <w:szCs w:val="23"/>
+          <w:highlight w:val="green"/>
+        </w:rPr>
+        <w:t>REST</w:t>
+      </w:r>
+      <w:r>
+        <w:rPr>
+          <w:rFonts w:ascii="inherit" w:hAnsi="inherit" w:cs="Arial"/>
+          <w:color w:val="242729"/>
+          <w:sz w:val="23"/>
+          <w:szCs w:val="23"/>
+        </w:rPr>
+        <w:t xml:space="preserve"> is </w:t>
+      </w:r>
+      <w:r>
+        <w:rPr>
+          <w:rFonts w:ascii="inherit" w:hAnsi="inherit" w:cs="Arial"/>
+          <w:color w:val="242729"/>
+          <w:sz w:val="23"/>
+          <w:szCs w:val="23"/>
+          <w:highlight w:val="green"/>
+        </w:rPr>
+        <w:t>not a mapping of CRUD to HTTP methods</w:t>
+      </w:r>
+      <w:r>
+        <w:rPr>
+          <w:rFonts w:ascii="inherit" w:hAnsi="inherit" w:cs="Arial"/>
+          <w:color w:val="242729"/>
+          <w:sz w:val="23"/>
+          <w:szCs w:val="23"/>
+        </w:rPr>
+        <w:t>. Read </w:t>
+      </w:r>
+      <w:hyperlink r:id="rId5" w:anchor="19844272" w:history="1">
+        <w:r>
+          <w:rPr>
+            <w:rStyle w:val="Hyperlink"/>
+            <w:rFonts w:ascii="inherit" w:hAnsi="inherit" w:cs="Arial"/>
+            <w:color w:val="005999"/>
+            <w:sz w:val="23"/>
+            <w:szCs w:val="23"/>
+            <w:bdr w:val="none" w:sz="0" w:space="0" w:color="auto" w:frame="1"/>
+          </w:rPr>
+          <w:t>this</w:t>
+        </w:r>
+      </w:hyperlink>
+      <w:r>
+        <w:rPr>
+          <w:rFonts w:ascii="inherit" w:hAnsi="inherit" w:cs="Arial"/>
+          <w:color w:val="242729"/>
+          <w:sz w:val="23"/>
+          <w:szCs w:val="23"/>
+        </w:rPr>
+        <w:t> answer for a detailed explanation on that.</w:t>
+      </w:r>
+    </w:p>
+    <w:p>
+      <w:pPr>
+        <w:pStyle w:val="NormalWeb"/>
+        <w:numPr>
+          <w:ilvl w:val="0"/>
+          <w:numId w:val="20"/>
+        </w:numPr>
+        <w:shd w:val="clear" w:color="auto" w:fill="FFFFFF"/>
+        <w:spacing w:before="0" w:beforeAutospacing="0" w:after="0" w:afterAutospacing="0"/>
+        <w:ind w:left="450"/>
+        <w:textAlignment w:val="baseline"/>
+        <w:rPr>
+          <w:rFonts w:ascii="inherit" w:hAnsi="inherit" w:cs="Arial"/>
+          <w:color w:val="242729"/>
+          <w:sz w:val="23"/>
+          <w:szCs w:val="23"/>
+        </w:rPr>
+      </w:pPr>
+      <w:r>
+        <w:rPr>
+          <w:rFonts w:ascii="inherit" w:hAnsi="inherit" w:cs="Arial"/>
+          <w:color w:val="242729"/>
+          <w:sz w:val="23"/>
+          <w:szCs w:val="23"/>
+          <w:highlight w:val="green"/>
+        </w:rPr>
+        <w:t>REST</w:t>
+      </w:r>
+      <w:r>
+        <w:rPr>
+          <w:rFonts w:ascii="inherit" w:hAnsi="inherit" w:cs="Arial"/>
+          <w:color w:val="242729"/>
+          <w:sz w:val="23"/>
+          <w:szCs w:val="23"/>
+        </w:rPr>
+        <w:t xml:space="preserve"> is as standardized as the parts you're using. </w:t>
+      </w:r>
+      <w:r>
+        <w:rPr>
+          <w:rFonts w:ascii="inherit" w:hAnsi="inherit" w:cs="Arial"/>
+          <w:color w:val="242729"/>
+          <w:sz w:val="23"/>
+          <w:szCs w:val="23"/>
+          <w:highlight w:val="green"/>
+        </w:rPr>
+        <w:t>Security</w:t>
+      </w:r>
+      <w:r>
+        <w:rPr>
+          <w:rFonts w:ascii="inherit" w:hAnsi="inherit" w:cs="Arial"/>
+          <w:color w:val="242729"/>
+          <w:sz w:val="23"/>
+          <w:szCs w:val="23"/>
+        </w:rPr>
+        <w:t xml:space="preserve"> and </w:t>
+      </w:r>
+      <w:r>
+        <w:rPr>
+          <w:rFonts w:ascii="inherit" w:hAnsi="inherit" w:cs="Arial"/>
+          <w:color w:val="242729"/>
+          <w:sz w:val="23"/>
+          <w:szCs w:val="23"/>
+          <w:highlight w:val="green"/>
+        </w:rPr>
+        <w:t>authentication</w:t>
+      </w:r>
+      <w:r>
+        <w:rPr>
+          <w:rFonts w:ascii="inherit" w:hAnsi="inherit" w:cs="Arial"/>
+          <w:color w:val="242729"/>
+          <w:sz w:val="23"/>
+          <w:szCs w:val="23"/>
+        </w:rPr>
+        <w:t xml:space="preserve"> </w:t>
+      </w:r>
+      <w:r>
+        <w:rPr>
+          <w:rFonts w:ascii="inherit" w:hAnsi="inherit" w:cs="Arial"/>
+          <w:color w:val="242729"/>
+          <w:sz w:val="23"/>
+          <w:szCs w:val="23"/>
+          <w:highlight w:val="green"/>
+        </w:rPr>
+        <w:t>in HTTP are standardized</w:t>
+      </w:r>
+      <w:r>
+        <w:rPr>
+          <w:rFonts w:ascii="inherit" w:hAnsi="inherit" w:cs="Arial"/>
+          <w:color w:val="242729"/>
+          <w:sz w:val="23"/>
+          <w:szCs w:val="23"/>
+        </w:rPr>
+        <w:t xml:space="preserve">, so that's what you use when doing </w:t>
+      </w:r>
+      <w:r>
+        <w:rPr>
+          <w:rFonts w:ascii="inherit" w:hAnsi="inherit" w:cs="Arial"/>
+          <w:color w:val="242729"/>
+          <w:sz w:val="23"/>
+          <w:szCs w:val="23"/>
+          <w:highlight w:val="green"/>
+        </w:rPr>
+        <w:t>REST over HTTP</w:t>
+      </w:r>
+      <w:r>
+        <w:rPr>
+          <w:rFonts w:ascii="inherit" w:hAnsi="inherit" w:cs="Arial"/>
+          <w:color w:val="242729"/>
+          <w:sz w:val="23"/>
+          <w:szCs w:val="23"/>
+        </w:rPr>
+        <w:t>.</w:t>
+      </w:r>
+    </w:p>
+    <w:p>
+      <w:pPr>
+        <w:pStyle w:val="NormalWeb"/>
+        <w:numPr>
+          <w:ilvl w:val="0"/>
+          <w:numId w:val="20"/>
+        </w:numPr>
+        <w:shd w:val="clear" w:color="auto" w:fill="FFFFFF"/>
+        <w:spacing w:before="0" w:beforeAutospacing="0" w:after="0" w:afterAutospacing="0"/>
+        <w:ind w:left="450"/>
+        <w:textAlignment w:val="baseline"/>
+        <w:rPr>
+          <w:rFonts w:ascii="inherit" w:hAnsi="inherit" w:cs="Arial"/>
+          <w:color w:val="242729"/>
+          <w:sz w:val="23"/>
+          <w:szCs w:val="23"/>
+        </w:rPr>
+      </w:pPr>
+      <w:r>
+        <w:rPr>
+          <w:rFonts w:ascii="inherit" w:hAnsi="inherit" w:cs="Arial"/>
+          <w:color w:val="242729"/>
+          <w:sz w:val="23"/>
+          <w:szCs w:val="23"/>
+          <w:highlight w:val="green"/>
+        </w:rPr>
+        <w:t>REST is not REST without </w:t>
+      </w:r>
+      <w:hyperlink r:id="rId6" w:history="1">
+        <w:r>
+          <w:rPr>
+            <w:rStyle w:val="Hyperlink"/>
+            <w:rFonts w:ascii="inherit" w:hAnsi="inherit" w:cs="Arial"/>
+            <w:color w:val="005999"/>
+            <w:sz w:val="23"/>
+            <w:szCs w:val="23"/>
+            <w:highlight w:val="green"/>
+            <w:bdr w:val="none" w:sz="0" w:space="0" w:color="auto" w:frame="1"/>
+          </w:rPr>
+          <w:t>hype</w:t>
+        </w:r>
+        <w:r>
+          <w:rPr>
+            <w:rStyle w:val="Hyperlink"/>
+            <w:rFonts w:ascii="inherit" w:hAnsi="inherit" w:cs="Arial"/>
+            <w:color w:val="005999"/>
+            <w:sz w:val="23"/>
+            <w:szCs w:val="23"/>
+            <w:highlight w:val="green"/>
+            <w:bdr w:val="none" w:sz="0" w:space="0" w:color="auto" w:frame="1"/>
+          </w:rPr>
+          <w:t>r</w:t>
+        </w:r>
+        <w:r>
+          <w:rPr>
+            <w:rStyle w:val="Hyperlink"/>
+            <w:rFonts w:ascii="inherit" w:hAnsi="inherit" w:cs="Arial"/>
+            <w:color w:val="005999"/>
+            <w:sz w:val="23"/>
+            <w:szCs w:val="23"/>
+            <w:highlight w:val="green"/>
+            <w:bdr w:val="none" w:sz="0" w:space="0" w:color="auto" w:frame="1"/>
+          </w:rPr>
+          <w:t>media</w:t>
+        </w:r>
+      </w:hyperlink>
+      <w:r>
+        <w:rPr>
+          <w:rFonts w:ascii="inherit" w:hAnsi="inherit" w:cs="Arial"/>
+          <w:color w:val="242729"/>
+          <w:sz w:val="23"/>
+          <w:szCs w:val="23"/>
+          <w:highlight w:val="green"/>
+        </w:rPr>
+        <w:t> and </w:t>
+      </w:r>
+      <w:hyperlink r:id="rId7" w:history="1">
+        <w:r>
+          <w:rPr>
+            <w:rStyle w:val="Hyperlink"/>
+            <w:rFonts w:ascii="inherit" w:hAnsi="inherit" w:cs="Arial"/>
+            <w:color w:val="005999"/>
+            <w:sz w:val="23"/>
+            <w:szCs w:val="23"/>
+            <w:highlight w:val="green"/>
+            <w:bdr w:val="none" w:sz="0" w:space="0" w:color="auto" w:frame="1"/>
+          </w:rPr>
+          <w:t>HAT</w:t>
+        </w:r>
+        <w:r>
+          <w:rPr>
+            <w:rStyle w:val="Hyperlink"/>
+            <w:rFonts w:ascii="inherit" w:hAnsi="inherit" w:cs="Arial"/>
+            <w:color w:val="005999"/>
+            <w:sz w:val="23"/>
+            <w:szCs w:val="23"/>
+            <w:highlight w:val="green"/>
+            <w:bdr w:val="none" w:sz="0" w:space="0" w:color="auto" w:frame="1"/>
+          </w:rPr>
+          <w:t>E</w:t>
+        </w:r>
+        <w:r>
+          <w:rPr>
+            <w:rStyle w:val="Hyperlink"/>
+            <w:rFonts w:ascii="inherit" w:hAnsi="inherit" w:cs="Arial"/>
+            <w:color w:val="005999"/>
+            <w:sz w:val="23"/>
+            <w:szCs w:val="23"/>
+            <w:highlight w:val="green"/>
+            <w:bdr w:val="none" w:sz="0" w:space="0" w:color="auto" w:frame="1"/>
+          </w:rPr>
+          <w:t>OAS</w:t>
+        </w:r>
+      </w:hyperlink>
+      <w:r>
+        <w:rPr>
+          <w:rFonts w:ascii="inherit" w:hAnsi="inherit" w:cs="Arial"/>
+          <w:color w:val="242729"/>
+          <w:sz w:val="23"/>
+          <w:szCs w:val="23"/>
+        </w:rPr>
+        <w:t xml:space="preserve">. This means that a </w:t>
+      </w:r>
+      <w:r>
+        <w:rPr>
+          <w:rFonts w:ascii="inherit" w:hAnsi="inherit" w:cs="Arial"/>
+          <w:color w:val="242729"/>
+          <w:sz w:val="23"/>
+          <w:szCs w:val="23"/>
+          <w:highlight w:val="yellow"/>
+        </w:rPr>
+        <w:t>client only knows the entry point URI</w:t>
+      </w:r>
+      <w:r>
+        <w:rPr>
+          <w:rFonts w:ascii="inherit" w:hAnsi="inherit" w:cs="Arial"/>
+          <w:color w:val="242729"/>
+          <w:sz w:val="23"/>
+          <w:szCs w:val="23"/>
+        </w:rPr>
+        <w:t xml:space="preserve"> and </w:t>
+      </w:r>
+      <w:r>
+        <w:rPr>
+          <w:rFonts w:ascii="inherit" w:hAnsi="inherit" w:cs="Arial"/>
+          <w:color w:val="242729"/>
+          <w:sz w:val="23"/>
+          <w:szCs w:val="23"/>
+          <w:highlight w:val="yellow"/>
+        </w:rPr>
+        <w:t>the resources are supposed to return links the client</w:t>
+      </w:r>
+      <w:r>
+        <w:rPr>
+          <w:rFonts w:ascii="inherit" w:hAnsi="inherit" w:cs="Arial"/>
+          <w:color w:val="242729"/>
+          <w:sz w:val="23"/>
+          <w:szCs w:val="23"/>
+        </w:rPr>
+        <w:t xml:space="preserve"> should follow. </w:t>
+      </w:r>
+    </w:p>
+    <w:p>
+      <w:pPr>
+        <w:pStyle w:val="NormalWeb"/>
+        <w:shd w:val="clear" w:color="auto" w:fill="FFFFFF"/>
+        <w:spacing w:before="0" w:beforeAutospacing="0" w:after="0" w:afterAutospacing="0"/>
+        <w:ind w:left="450"/>
+        <w:textAlignment w:val="baseline"/>
+        <w:rPr>
+          <w:rFonts w:ascii="inherit" w:hAnsi="inherit" w:cs="Arial"/>
+          <w:color w:val="242729"/>
+          <w:sz w:val="23"/>
+          <w:szCs w:val="23"/>
+        </w:rPr>
+      </w:pPr>
+    </w:p>
+    <w:p>
+      <w:pPr>
+        <w:pStyle w:val="NormalWeb"/>
+        <w:shd w:val="clear" w:color="auto" w:fill="FFFFFF"/>
+        <w:spacing w:before="0" w:beforeAutospacing="0" w:after="0" w:afterAutospacing="0"/>
+        <w:ind w:left="450"/>
+        <w:textAlignment w:val="baseline"/>
+        <w:rPr>
+          <w:rFonts w:ascii="inherit" w:hAnsi="inherit" w:cs="Arial"/>
+          <w:color w:val="242729"/>
+          <w:sz w:val="23"/>
+          <w:szCs w:val="23"/>
+        </w:rPr>
+      </w:pPr>
+      <w:r>
+        <w:rPr>
+          <w:rFonts w:ascii="inherit" w:hAnsi="inherit" w:cs="Arial"/>
+          <w:color w:val="242729"/>
+          <w:sz w:val="23"/>
+          <w:szCs w:val="23"/>
+        </w:rPr>
+        <w:t xml:space="preserve">Those fancy documentation generators that give URI patterns for everything you can do in a REST API miss the point completely. They are not only documenting something that's supposed to be following the standard, but when you do that, you're coupling the client to one </w:t>
+      </w:r>
+      <w:proofErr w:type="gramStart"/>
+      <w:r>
+        <w:rPr>
+          <w:rFonts w:ascii="inherit" w:hAnsi="inherit" w:cs="Arial"/>
+          <w:color w:val="242729"/>
+          <w:sz w:val="23"/>
+          <w:szCs w:val="23"/>
+        </w:rPr>
+        <w:t>particular moment</w:t>
+      </w:r>
+      <w:proofErr w:type="gramEnd"/>
+      <w:r>
+        <w:rPr>
+          <w:rFonts w:ascii="inherit" w:hAnsi="inherit" w:cs="Arial"/>
+          <w:color w:val="242729"/>
+          <w:sz w:val="23"/>
+          <w:szCs w:val="23"/>
+        </w:rPr>
+        <w:t xml:space="preserve"> in the evolution of the API, and any changes on the API have to be documented and applied, or it will break.</w:t>
+      </w:r>
+    </w:p>
+    <w:p>
+      <w:pPr>
+        <w:pStyle w:val="NormalWeb"/>
+        <w:numPr>
+          <w:ilvl w:val="0"/>
+          <w:numId w:val="20"/>
+        </w:numPr>
+        <w:shd w:val="clear" w:color="auto" w:fill="FFFFFF"/>
+        <w:spacing w:before="0" w:beforeAutospacing="0" w:after="0" w:afterAutospacing="0"/>
+        <w:ind w:left="450"/>
+        <w:textAlignment w:val="baseline"/>
+        <w:rPr>
+          <w:rFonts w:ascii="inherit" w:hAnsi="inherit" w:cs="Arial"/>
+          <w:color w:val="242729"/>
+          <w:sz w:val="23"/>
+          <w:szCs w:val="23"/>
+        </w:rPr>
+      </w:pPr>
+      <w:r>
+        <w:rPr>
+          <w:rFonts w:ascii="inherit" w:hAnsi="inherit" w:cs="Arial"/>
+          <w:color w:val="242729"/>
+          <w:sz w:val="23"/>
+          <w:szCs w:val="23"/>
+          <w:highlight w:val="green"/>
+        </w:rPr>
+        <w:t>REST</w:t>
+      </w:r>
+      <w:r>
+        <w:rPr>
+          <w:rFonts w:ascii="inherit" w:hAnsi="inherit" w:cs="Arial"/>
+          <w:color w:val="242729"/>
+          <w:sz w:val="23"/>
+          <w:szCs w:val="23"/>
+        </w:rPr>
+        <w:t xml:space="preserve"> is the </w:t>
+      </w:r>
+      <w:r>
+        <w:rPr>
+          <w:rFonts w:ascii="inherit" w:hAnsi="inherit" w:cs="Arial"/>
+          <w:color w:val="242729"/>
+          <w:sz w:val="23"/>
+          <w:szCs w:val="23"/>
+          <w:highlight w:val="yellow"/>
+        </w:rPr>
+        <w:t>architectural style of the web</w:t>
+      </w:r>
+      <w:r>
+        <w:rPr>
+          <w:rFonts w:ascii="inherit" w:hAnsi="inherit" w:cs="Arial"/>
+          <w:color w:val="242729"/>
+          <w:sz w:val="23"/>
+          <w:szCs w:val="23"/>
+        </w:rPr>
+        <w:t xml:space="preserve"> itself. When you enter Stack Overflow, you know what a User, a Question and an Answer are, you know the media types, and the website provides </w:t>
+      </w:r>
+      <w:r>
+        <w:rPr>
+          <w:rFonts w:ascii="inherit" w:hAnsi="inherit" w:cs="Arial"/>
+          <w:color w:val="242729"/>
+          <w:sz w:val="23"/>
+          <w:szCs w:val="23"/>
+        </w:rPr>
+        <w:lastRenderedPageBreak/>
+        <w:t xml:space="preserve">you with the links to them. A REST API </w:t>
+      </w:r>
+      <w:r>
+        <w:rPr>
+          <w:rFonts w:ascii="inherit" w:hAnsi="inherit" w:cs="Arial"/>
+          <w:color w:val="242729"/>
+          <w:sz w:val="23"/>
+          <w:szCs w:val="23"/>
+        </w:rPr>
+        <w:t>must</w:t>
+      </w:r>
+      <w:r>
+        <w:rPr>
+          <w:rFonts w:ascii="inherit" w:hAnsi="inherit" w:cs="Arial"/>
+          <w:color w:val="242729"/>
+          <w:sz w:val="23"/>
+          <w:szCs w:val="23"/>
+        </w:rPr>
+        <w:t xml:space="preserve"> do the same. </w:t>
+      </w:r>
+      <w:r>
+        <w:rPr>
+          <w:rFonts w:ascii="inherit" w:hAnsi="inherit" w:cs="Arial"/>
+          <w:color w:val="242729"/>
+          <w:sz w:val="23"/>
+          <w:szCs w:val="23"/>
+          <w:highlight w:val="yellow"/>
+        </w:rPr>
+        <w:t>If we designed the web the way people think</w:t>
+      </w:r>
+      <w:r>
+        <w:rPr>
+          <w:rFonts w:ascii="inherit" w:hAnsi="inherit" w:cs="Arial"/>
+          <w:color w:val="242729"/>
+          <w:sz w:val="23"/>
+          <w:szCs w:val="23"/>
+        </w:rPr>
+        <w:t xml:space="preserve"> </w:t>
+      </w:r>
+      <w:r>
+        <w:rPr>
+          <w:rFonts w:ascii="inherit" w:hAnsi="inherit" w:cs="Arial"/>
+          <w:color w:val="242729"/>
+          <w:sz w:val="23"/>
+          <w:szCs w:val="23"/>
+          <w:highlight w:val="yellow"/>
+        </w:rPr>
+        <w:t>REST should be done</w:t>
+      </w:r>
+      <w:r>
+        <w:rPr>
+          <w:rFonts w:ascii="inherit" w:hAnsi="inherit" w:cs="Arial"/>
+          <w:color w:val="242729"/>
+          <w:sz w:val="23"/>
+          <w:szCs w:val="23"/>
+        </w:rPr>
+        <w:t>, instead of having a home page with links to Questions and Answers, we'd have a static documentation explaining that in order to view a question, you have to take the URI </w:t>
+      </w:r>
+      <w:r>
+        <w:rPr>
+          <w:rStyle w:val="HTMLCode"/>
+          <w:rFonts w:ascii="Consolas" w:hAnsi="Consolas"/>
+          <w:color w:val="242729"/>
+          <w:bdr w:val="none" w:sz="0" w:space="0" w:color="auto" w:frame="1"/>
+          <w:shd w:val="clear" w:color="auto" w:fill="EFF0F1"/>
+        </w:rPr>
+        <w:t>stackoverflow.com/questions/&lt;id&gt;</w:t>
+      </w:r>
+      <w:r>
+        <w:rPr>
+          <w:rFonts w:ascii="inherit" w:hAnsi="inherit" w:cs="Arial"/>
+          <w:color w:val="242729"/>
+          <w:sz w:val="23"/>
+          <w:szCs w:val="23"/>
+        </w:rPr>
+        <w:t>, replace id with the Question.id and paste that on your browser. That's nonsense, but that's what many people think REST is.</w:t>
+      </w:r>
+    </w:p>
+    <w:p>
+      <w:pPr>
+        <w:pStyle w:val="NormalWeb"/>
+        <w:shd w:val="clear" w:color="auto" w:fill="FFFFFF"/>
+        <w:spacing w:before="0" w:beforeAutospacing="0" w:after="0" w:afterAutospacing="0"/>
+        <w:textAlignment w:val="baseline"/>
+        <w:rPr>
+          <w:rFonts w:ascii="Arial" w:hAnsi="Arial" w:cs="Arial"/>
+          <w:color w:val="242729"/>
+          <w:sz w:val="23"/>
+          <w:szCs w:val="23"/>
+        </w:rPr>
+      </w:pPr>
+    </w:p>
+    <w:p>
+      <w:pPr>
+        <w:pStyle w:val="NormalWeb"/>
+        <w:shd w:val="clear" w:color="auto" w:fill="FFFFFF"/>
+        <w:spacing w:before="0" w:beforeAutospacing="0" w:after="0" w:afterAutospacing="0"/>
+        <w:textAlignment w:val="baseline"/>
+        <w:rPr>
+          <w:rFonts w:ascii="Arial" w:hAnsi="Arial" w:cs="Arial"/>
+          <w:color w:val="242729"/>
+          <w:sz w:val="23"/>
+          <w:szCs w:val="23"/>
+          <w:highlight w:val="green"/>
+        </w:rPr>
+      </w:pPr>
+      <w:r>
+        <w:rPr>
+          <w:rFonts w:ascii="Arial" w:hAnsi="Arial" w:cs="Arial"/>
+          <w:color w:val="242729"/>
+          <w:sz w:val="23"/>
+          <w:szCs w:val="23"/>
+        </w:rPr>
+        <w:t xml:space="preserve">This last point can't be emphasized enough. If your </w:t>
+      </w:r>
+      <w:r>
+        <w:rPr>
+          <w:rFonts w:ascii="Arial" w:hAnsi="Arial" w:cs="Arial"/>
+          <w:color w:val="242729"/>
+          <w:sz w:val="23"/>
+          <w:szCs w:val="23"/>
+          <w:highlight w:val="yellow"/>
+        </w:rPr>
+        <w:t>clients are building URIs from templates in documentation</w:t>
+      </w:r>
+      <w:r>
+        <w:rPr>
+          <w:rFonts w:ascii="Arial" w:hAnsi="Arial" w:cs="Arial"/>
+          <w:color w:val="242729"/>
+          <w:sz w:val="23"/>
+          <w:szCs w:val="23"/>
+        </w:rPr>
+        <w:t xml:space="preserve"> and </w:t>
+      </w:r>
+      <w:r>
+        <w:rPr>
+          <w:rFonts w:ascii="Arial" w:hAnsi="Arial" w:cs="Arial"/>
+          <w:color w:val="242729"/>
+          <w:sz w:val="23"/>
+          <w:szCs w:val="23"/>
+          <w:highlight w:val="yellow"/>
+        </w:rPr>
+        <w:t>not getting links in the resource representations</w:t>
+      </w:r>
+      <w:r>
+        <w:rPr>
+          <w:rFonts w:ascii="Arial" w:hAnsi="Arial" w:cs="Arial"/>
+          <w:color w:val="242729"/>
+          <w:sz w:val="23"/>
+          <w:szCs w:val="23"/>
+        </w:rPr>
+        <w:t xml:space="preserve">, </w:t>
+      </w:r>
+      <w:r>
+        <w:rPr>
+          <w:rFonts w:ascii="Arial" w:hAnsi="Arial" w:cs="Arial"/>
+          <w:color w:val="242729"/>
+          <w:sz w:val="23"/>
+          <w:szCs w:val="23"/>
+          <w:highlight w:val="green"/>
+        </w:rPr>
+        <w:t>that's not REST.</w:t>
+      </w:r>
+      <w:r>
+        <w:rPr>
+          <w:rFonts w:ascii="Arial" w:hAnsi="Arial" w:cs="Arial"/>
+          <w:color w:val="242729"/>
+          <w:sz w:val="23"/>
+          <w:szCs w:val="23"/>
+        </w:rPr>
+        <w:t xml:space="preserve"> Roy Fielding, the author of REST, made it clear on this blog post: </w:t>
+      </w:r>
+      <w:hyperlink r:id="rId8" w:history="1">
+        <w:r>
+          <w:rPr>
+            <w:rStyle w:val="Hyperlink"/>
+            <w:rFonts w:ascii="inherit" w:hAnsi="inherit" w:cs="Arial"/>
+            <w:color w:val="005999"/>
+            <w:sz w:val="23"/>
+            <w:szCs w:val="23"/>
+            <w:highlight w:val="green"/>
+            <w:bdr w:val="none" w:sz="0" w:space="0" w:color="auto" w:frame="1"/>
+          </w:rPr>
+          <w:t>REST APIs</w:t>
+        </w:r>
+        <w:r>
+          <w:rPr>
+            <w:rStyle w:val="Hyperlink"/>
+            <w:rFonts w:ascii="inherit" w:hAnsi="inherit" w:cs="Arial"/>
+            <w:color w:val="005999"/>
+            <w:sz w:val="23"/>
+            <w:szCs w:val="23"/>
+            <w:highlight w:val="green"/>
+            <w:bdr w:val="none" w:sz="0" w:space="0" w:color="auto" w:frame="1"/>
+          </w:rPr>
+          <w:t xml:space="preserve"> </w:t>
+        </w:r>
+        <w:r>
+          <w:rPr>
+            <w:rStyle w:val="Hyperlink"/>
+            <w:rFonts w:ascii="inherit" w:hAnsi="inherit" w:cs="Arial"/>
+            <w:color w:val="005999"/>
+            <w:sz w:val="23"/>
+            <w:szCs w:val="23"/>
+            <w:highlight w:val="green"/>
+            <w:bdr w:val="none" w:sz="0" w:space="0" w:color="auto" w:frame="1"/>
+          </w:rPr>
+          <w:t>must be hypertext-driven</w:t>
+        </w:r>
+      </w:hyperlink>
+      <w:r>
+        <w:rPr>
+          <w:rFonts w:ascii="Arial" w:hAnsi="Arial" w:cs="Arial"/>
+          <w:color w:val="242729"/>
+          <w:sz w:val="23"/>
+          <w:szCs w:val="23"/>
+          <w:highlight w:val="green"/>
+        </w:rPr>
+        <w:t>.</w:t>
+      </w:r>
+    </w:p>
+    <w:p>
+      <w:pPr>
+        <w:pStyle w:val="NormalWeb"/>
+        <w:shd w:val="clear" w:color="auto" w:fill="FFFFFF"/>
+        <w:spacing w:before="0" w:beforeAutospacing="0" w:after="0" w:afterAutospacing="0"/>
+        <w:textAlignment w:val="baseline"/>
+        <w:rPr>
+          <w:rFonts w:ascii="Arial" w:hAnsi="Arial" w:cs="Arial"/>
+          <w:color w:val="242729"/>
+          <w:sz w:val="23"/>
+          <w:szCs w:val="23"/>
+        </w:rPr>
+      </w:pPr>
+    </w:p>
+    <w:p>
+      <w:pPr>
+        <w:pStyle w:val="NormalWeb"/>
+        <w:shd w:val="clear" w:color="auto" w:fill="FFFFFF"/>
+        <w:spacing w:before="0" w:beforeAutospacing="0" w:after="0" w:afterAutospacing="0"/>
+        <w:textAlignment w:val="baseline"/>
+        <w:rPr>
+          <w:rFonts w:ascii="Arial" w:hAnsi="Arial" w:cs="Arial"/>
+          <w:color w:val="242729"/>
+          <w:sz w:val="23"/>
+          <w:szCs w:val="23"/>
+        </w:rPr>
+      </w:pPr>
+      <w:r>
+        <w:rPr>
+          <w:rFonts w:ascii="Arial" w:hAnsi="Arial" w:cs="Arial"/>
+          <w:color w:val="242729"/>
+          <w:sz w:val="23"/>
+          <w:szCs w:val="23"/>
+        </w:rPr>
+        <w:t xml:space="preserve">&lt;&lt;&lt;&lt;&lt;  </w:t>
+      </w:r>
+    </w:p>
+    <w:p>
+      <w:pPr>
+        <w:numPr>
+          <w:ilvl w:val="0"/>
+          <w:numId w:val="21"/>
+        </w:numPr>
+        <w:shd w:val="clear" w:color="auto" w:fill="FFFFFF"/>
+        <w:spacing w:before="100" w:beforeAutospacing="1" w:after="100" w:afterAutospacing="1" w:line="240" w:lineRule="auto"/>
+        <w:ind w:left="240" w:right="240"/>
+        <w:rPr>
+          <w:rFonts w:ascii="Georgia" w:eastAsia="Times New Roman" w:hAnsi="Georgia" w:cs="Times New Roman"/>
+          <w:color w:val="000000"/>
+          <w:sz w:val="27"/>
+          <w:szCs w:val="27"/>
+          <w:lang w:eastAsia="en-CA"/>
+        </w:rPr>
+      </w:pPr>
+      <w:r>
+        <w:rPr>
+          <w:rFonts w:ascii="Georgia" w:eastAsia="Times New Roman" w:hAnsi="Georgia" w:cs="Times New Roman"/>
+          <w:color w:val="000000"/>
+          <w:sz w:val="27"/>
+          <w:szCs w:val="27"/>
+          <w:lang w:eastAsia="en-CA"/>
+        </w:rPr>
+        <w:t xml:space="preserve">A </w:t>
+      </w:r>
+      <w:r>
+        <w:rPr>
+          <w:rFonts w:ascii="Georgia" w:eastAsia="Times New Roman" w:hAnsi="Georgia" w:cs="Times New Roman"/>
+          <w:color w:val="000000"/>
+          <w:sz w:val="27"/>
+          <w:szCs w:val="27"/>
+          <w:highlight w:val="yellow"/>
+          <w:lang w:eastAsia="en-CA"/>
+        </w:rPr>
+        <w:t>REST API</w:t>
+      </w:r>
+      <w:r>
+        <w:rPr>
+          <w:rFonts w:ascii="Georgia" w:eastAsia="Times New Roman" w:hAnsi="Georgia" w:cs="Times New Roman"/>
+          <w:color w:val="000000"/>
+          <w:sz w:val="27"/>
+          <w:szCs w:val="27"/>
+          <w:lang w:eastAsia="en-CA"/>
+        </w:rPr>
+        <w:t xml:space="preserve"> should </w:t>
+      </w:r>
+      <w:r>
+        <w:rPr>
+          <w:rFonts w:ascii="Georgia" w:eastAsia="Times New Roman" w:hAnsi="Georgia" w:cs="Times New Roman"/>
+          <w:color w:val="000000"/>
+          <w:sz w:val="27"/>
+          <w:szCs w:val="27"/>
+          <w:highlight w:val="yellow"/>
+          <w:lang w:eastAsia="en-CA"/>
+        </w:rPr>
+        <w:t>not be dependent on any single communication protocol</w:t>
+      </w:r>
+      <w:r>
+        <w:rPr>
+          <w:rFonts w:ascii="Georgia" w:eastAsia="Times New Roman" w:hAnsi="Georgia" w:cs="Times New Roman"/>
+          <w:color w:val="000000"/>
+          <w:sz w:val="27"/>
+          <w:szCs w:val="27"/>
+          <w:lang w:eastAsia="en-CA"/>
+        </w:rPr>
+        <w:t xml:space="preserve">, though its successful mapping to a given protocol may be dependent on the availability of metadata, choice of methods, etc. In general, </w:t>
+      </w:r>
+      <w:r>
+        <w:rPr>
+          <w:rFonts w:ascii="Georgia" w:eastAsia="Times New Roman" w:hAnsi="Georgia" w:cs="Times New Roman"/>
+          <w:color w:val="000000"/>
+          <w:sz w:val="27"/>
+          <w:szCs w:val="27"/>
+          <w:highlight w:val="green"/>
+          <w:lang w:eastAsia="en-CA"/>
+        </w:rPr>
+        <w:t>any protocol element that uses a URI for identification must allow any URI scheme to be used for the sake of that identification</w:t>
+      </w:r>
+      <w:r>
+        <w:rPr>
+          <w:rFonts w:ascii="Georgia" w:eastAsia="Times New Roman" w:hAnsi="Georgia" w:cs="Times New Roman"/>
+          <w:color w:val="000000"/>
+          <w:sz w:val="27"/>
+          <w:szCs w:val="27"/>
+          <w:lang w:eastAsia="en-CA"/>
+        </w:rPr>
+        <w:t>. </w:t>
+      </w:r>
+      <w:r>
+        <w:rPr>
+          <w:rFonts w:ascii="Georgia" w:eastAsia="Times New Roman" w:hAnsi="Georgia" w:cs="Times New Roman"/>
+          <w:i/>
+          <w:iCs/>
+          <w:color w:val="000000"/>
+          <w:sz w:val="27"/>
+          <w:szCs w:val="27"/>
+          <w:lang w:eastAsia="en-CA"/>
+        </w:rPr>
+        <w:t>[Failure here implies that identification is not separated from interaction.]</w:t>
+      </w:r>
+    </w:p>
+    <w:p>
+      <w:pPr>
+        <w:shd w:val="clear" w:color="auto" w:fill="FFFFFF"/>
+        <w:spacing w:before="100" w:beforeAutospacing="1" w:after="100" w:afterAutospacing="1" w:line="240" w:lineRule="auto"/>
+        <w:ind w:left="240" w:right="240"/>
+        <w:rPr>
+          <w:rFonts w:ascii="Georgia" w:eastAsia="Times New Roman" w:hAnsi="Georgia" w:cs="Times New Roman"/>
+          <w:color w:val="000000"/>
+          <w:sz w:val="27"/>
+          <w:szCs w:val="27"/>
+          <w:lang w:eastAsia="en-CA"/>
+        </w:rPr>
+      </w:pPr>
+    </w:p>
+    <w:p>
+      <w:pPr>
+        <w:numPr>
+          <w:ilvl w:val="0"/>
+          <w:numId w:val="21"/>
+        </w:numPr>
+        <w:shd w:val="clear" w:color="auto" w:fill="FFFFFF"/>
+        <w:spacing w:before="100" w:beforeAutospacing="1" w:after="100" w:afterAutospacing="1" w:line="240" w:lineRule="auto"/>
+        <w:ind w:left="240" w:right="240"/>
+        <w:rPr>
+          <w:rFonts w:ascii="Georgia" w:eastAsia="Times New Roman" w:hAnsi="Georgia" w:cs="Times New Roman"/>
+          <w:color w:val="000000"/>
+          <w:sz w:val="27"/>
+          <w:szCs w:val="27"/>
+          <w:lang w:eastAsia="en-CA"/>
+        </w:rPr>
+      </w:pPr>
+      <w:r>
+        <w:rPr>
+          <w:rFonts w:ascii="Georgia" w:eastAsia="Times New Roman" w:hAnsi="Georgia" w:cs="Times New Roman"/>
+          <w:color w:val="000000"/>
+          <w:sz w:val="27"/>
+          <w:szCs w:val="27"/>
+          <w:lang w:eastAsia="en-CA"/>
+        </w:rPr>
+        <w:t xml:space="preserve">A </w:t>
+      </w:r>
+      <w:r>
+        <w:rPr>
+          <w:rFonts w:ascii="Georgia" w:eastAsia="Times New Roman" w:hAnsi="Georgia" w:cs="Times New Roman"/>
+          <w:color w:val="000000"/>
+          <w:sz w:val="27"/>
+          <w:szCs w:val="27"/>
+          <w:highlight w:val="yellow"/>
+          <w:lang w:eastAsia="en-CA"/>
+        </w:rPr>
+        <w:t>REST API</w:t>
+      </w:r>
+      <w:r>
+        <w:rPr>
+          <w:rFonts w:ascii="Georgia" w:eastAsia="Times New Roman" w:hAnsi="Georgia" w:cs="Times New Roman"/>
+          <w:color w:val="000000"/>
+          <w:sz w:val="27"/>
+          <w:szCs w:val="27"/>
+          <w:lang w:eastAsia="en-CA"/>
+        </w:rPr>
+        <w:t xml:space="preserve"> should </w:t>
+      </w:r>
+      <w:r>
+        <w:rPr>
+          <w:rFonts w:ascii="Georgia" w:eastAsia="Times New Roman" w:hAnsi="Georgia" w:cs="Times New Roman"/>
+          <w:color w:val="000000"/>
+          <w:sz w:val="27"/>
+          <w:szCs w:val="27"/>
+          <w:highlight w:val="green"/>
+          <w:lang w:eastAsia="en-CA"/>
+        </w:rPr>
+        <w:t>not contain any changes to the communication protocols aside from filling-out or fixing the details of underspecified bits of standard protocols, such as HTTP’s PATCH method or Link header field.</w:t>
+      </w:r>
+      <w:r>
+        <w:rPr>
+          <w:rFonts w:ascii="Georgia" w:eastAsia="Times New Roman" w:hAnsi="Georgia" w:cs="Times New Roman"/>
+          <w:color w:val="000000"/>
+          <w:sz w:val="27"/>
+          <w:szCs w:val="27"/>
+          <w:lang w:eastAsia="en-CA"/>
+        </w:rPr>
+        <w:t xml:space="preserve"> Workarounds for broken implementations (such as those browsers stupid enough to believe that HTML defines HTTP’s method set) should be defined separately, or at least in appendices, with an expectation that the workaround will eventually be obsolete. </w:t>
+      </w:r>
+      <w:r>
+        <w:rPr>
+          <w:rFonts w:ascii="Georgia" w:eastAsia="Times New Roman" w:hAnsi="Georgia" w:cs="Times New Roman"/>
+          <w:i/>
+          <w:iCs/>
+          <w:color w:val="000000"/>
+          <w:sz w:val="27"/>
+          <w:szCs w:val="27"/>
+          <w:lang w:eastAsia="en-CA"/>
+        </w:rPr>
+        <w:t>[Failure here implies that the resource interfaces are object-specific, not generic.]</w:t>
+      </w:r>
+    </w:p>
+    <w:p>
+      <w:pPr>
+        <w:shd w:val="clear" w:color="auto" w:fill="FFFFFF"/>
+        <w:spacing w:before="100" w:beforeAutospacing="1" w:after="100" w:afterAutospacing="1" w:line="240" w:lineRule="auto"/>
+        <w:ind w:right="240"/>
+        <w:rPr>
+          <w:rFonts w:ascii="Georgia" w:eastAsia="Times New Roman" w:hAnsi="Georgia" w:cs="Times New Roman"/>
+          <w:color w:val="000000"/>
+          <w:sz w:val="27"/>
+          <w:szCs w:val="27"/>
+          <w:lang w:eastAsia="en-CA"/>
+        </w:rPr>
+      </w:pPr>
+    </w:p>
+    <w:p>
+      <w:pPr>
+        <w:numPr>
+          <w:ilvl w:val="0"/>
+          <w:numId w:val="21"/>
+        </w:numPr>
+        <w:shd w:val="clear" w:color="auto" w:fill="FFFFFF"/>
+        <w:spacing w:before="100" w:beforeAutospacing="1" w:after="100" w:afterAutospacing="1" w:line="240" w:lineRule="auto"/>
+        <w:ind w:left="240" w:right="240"/>
+        <w:rPr>
+          <w:rFonts w:ascii="Georgia" w:eastAsia="Times New Roman" w:hAnsi="Georgia" w:cs="Times New Roman"/>
+          <w:color w:val="000000"/>
+          <w:sz w:val="27"/>
+          <w:szCs w:val="27"/>
+          <w:lang w:eastAsia="en-CA"/>
+        </w:rPr>
+      </w:pPr>
+      <w:r>
+        <w:rPr>
+          <w:rFonts w:ascii="Georgia" w:eastAsia="Times New Roman" w:hAnsi="Georgia" w:cs="Times New Roman"/>
+          <w:color w:val="000000"/>
+          <w:sz w:val="27"/>
+          <w:szCs w:val="27"/>
+          <w:lang w:eastAsia="en-CA"/>
+        </w:rPr>
+        <w:t xml:space="preserve">A </w:t>
+      </w:r>
+      <w:r>
+        <w:rPr>
+          <w:rFonts w:ascii="Georgia" w:eastAsia="Times New Roman" w:hAnsi="Georgia" w:cs="Times New Roman"/>
+          <w:color w:val="000000"/>
+          <w:sz w:val="27"/>
+          <w:szCs w:val="27"/>
+          <w:highlight w:val="yellow"/>
+          <w:lang w:eastAsia="en-CA"/>
+        </w:rPr>
+        <w:t>REST API</w:t>
+      </w:r>
+      <w:r>
+        <w:rPr>
+          <w:rFonts w:ascii="Georgia" w:eastAsia="Times New Roman" w:hAnsi="Georgia" w:cs="Times New Roman"/>
+          <w:color w:val="000000"/>
+          <w:sz w:val="27"/>
+          <w:szCs w:val="27"/>
+          <w:lang w:eastAsia="en-CA"/>
+        </w:rPr>
+        <w:t xml:space="preserve"> should spend almost </w:t>
+      </w:r>
+      <w:r>
+        <w:rPr>
+          <w:rFonts w:ascii="Georgia" w:eastAsia="Times New Roman" w:hAnsi="Georgia" w:cs="Times New Roman"/>
+          <w:color w:val="000000"/>
+          <w:sz w:val="27"/>
+          <w:szCs w:val="27"/>
+          <w:lang w:eastAsia="en-CA"/>
+        </w:rPr>
+        <w:t>all</w:t>
+      </w:r>
+      <w:r>
+        <w:rPr>
+          <w:rFonts w:ascii="Georgia" w:eastAsia="Times New Roman" w:hAnsi="Georgia" w:cs="Times New Roman"/>
+          <w:color w:val="000000"/>
+          <w:sz w:val="27"/>
+          <w:szCs w:val="27"/>
+          <w:lang w:eastAsia="en-CA"/>
+        </w:rPr>
+        <w:t xml:space="preserve"> its </w:t>
+      </w:r>
+      <w:r>
+        <w:rPr>
+          <w:rFonts w:ascii="Georgia" w:eastAsia="Times New Roman" w:hAnsi="Georgia" w:cs="Times New Roman"/>
+          <w:color w:val="000000"/>
+          <w:sz w:val="27"/>
+          <w:szCs w:val="27"/>
+          <w:highlight w:val="green"/>
+          <w:lang w:eastAsia="en-CA"/>
+        </w:rPr>
+        <w:t>descriptive effort in defining the media type(s) used for representing resources and driving application state, or in defining extended relation name</w:t>
+      </w:r>
+      <w:bookmarkStart w:id="0" w:name="_GoBack"/>
+      <w:bookmarkEnd w:id="0"/>
+      <w:r>
+        <w:rPr>
+          <w:rFonts w:ascii="Georgia" w:eastAsia="Times New Roman" w:hAnsi="Georgia" w:cs="Times New Roman"/>
+          <w:color w:val="000000"/>
+          <w:sz w:val="27"/>
+          <w:szCs w:val="27"/>
+          <w:highlight w:val="green"/>
+          <w:lang w:eastAsia="en-CA"/>
+        </w:rPr>
+        <w:t>s and/or hypertext-enabled mark-up for existing standard media types.</w:t>
+      </w:r>
+      <w:r>
+        <w:rPr>
+          <w:rFonts w:ascii="Georgia" w:eastAsia="Times New Roman" w:hAnsi="Georgia" w:cs="Times New Roman"/>
+          <w:color w:val="000000"/>
+          <w:sz w:val="27"/>
+          <w:szCs w:val="27"/>
+          <w:lang w:eastAsia="en-CA"/>
+        </w:rPr>
+        <w:t xml:space="preserve"> Any effort spent describing what methods to use on what URIs of interest should be entirely defined within the scope of the processing rules for a media type (and, in most cases, already defined by existing media types). </w:t>
+      </w:r>
+      <w:r>
+        <w:rPr>
+          <w:rFonts w:ascii="Georgia" w:eastAsia="Times New Roman" w:hAnsi="Georgia" w:cs="Times New Roman"/>
+          <w:i/>
+          <w:iCs/>
+          <w:color w:val="000000"/>
+          <w:sz w:val="27"/>
+          <w:szCs w:val="27"/>
+          <w:lang w:eastAsia="en-CA"/>
+        </w:rPr>
+        <w:t>[Failure here implies that out-of-band information is driving interaction instead of hypertext.]</w:t>
+      </w:r>
+    </w:p>
+    <w:p>
+      <w:pPr>
+        <w:numPr>
+          <w:ilvl w:val="0"/>
+          <w:numId w:val="21"/>
+        </w:numPr>
+        <w:shd w:val="clear" w:color="auto" w:fill="FFFFFF"/>
+        <w:spacing w:before="100" w:beforeAutospacing="1" w:after="100" w:afterAutospacing="1" w:line="240" w:lineRule="auto"/>
+        <w:ind w:left="240" w:right="240"/>
+        <w:rPr>
+          <w:rFonts w:ascii="Georgia" w:eastAsia="Times New Roman" w:hAnsi="Georgia" w:cs="Times New Roman"/>
+          <w:color w:val="000000"/>
+          <w:sz w:val="27"/>
+          <w:szCs w:val="27"/>
+          <w:lang w:eastAsia="en-CA"/>
+        </w:rPr>
+      </w:pPr>
+      <w:r>
+        <w:rPr>
+          <w:rFonts w:ascii="Georgia" w:eastAsia="Times New Roman" w:hAnsi="Georgia" w:cs="Times New Roman"/>
+          <w:color w:val="000000"/>
+          <w:sz w:val="27"/>
+          <w:szCs w:val="27"/>
+          <w:lang w:eastAsia="en-CA"/>
+        </w:rPr>
+        <w:t xml:space="preserve">A REST API must not define fixed resource names or hierarchies (an obvious coupling of client and server). Servers must have the freedom to control their own namespace. Instead, allow servers to instruct clients on </w:t>
+      </w:r>
+      <w:r>
+        <w:rPr>
+          <w:rFonts w:ascii="Georgia" w:eastAsia="Times New Roman" w:hAnsi="Georgia" w:cs="Times New Roman"/>
+          <w:color w:val="000000"/>
+          <w:sz w:val="27"/>
+          <w:szCs w:val="27"/>
+          <w:lang w:eastAsia="en-CA"/>
+        </w:rPr>
+        <w:lastRenderedPageBreak/>
+        <w:t>how to construct appropriate URIs, such as is done in HTML forms and URI templates, by defining those instructions within media types and link relations. </w:t>
+      </w:r>
+      <w:r>
+        <w:rPr>
+          <w:rFonts w:ascii="Georgia" w:eastAsia="Times New Roman" w:hAnsi="Georgia" w:cs="Times New Roman"/>
+          <w:i/>
+          <w:iCs/>
+          <w:color w:val="000000"/>
+          <w:sz w:val="27"/>
+          <w:szCs w:val="27"/>
+          <w:lang w:eastAsia="en-CA"/>
+        </w:rPr>
+        <w:t xml:space="preserve">[Failure here implies that clients are assuming a resource structure due to </w:t>
+      </w:r>
+      <w:proofErr w:type="spellStart"/>
+      <w:r>
+        <w:rPr>
+          <w:rFonts w:ascii="Georgia" w:eastAsia="Times New Roman" w:hAnsi="Georgia" w:cs="Times New Roman"/>
+          <w:i/>
+          <w:iCs/>
+          <w:color w:val="000000"/>
+          <w:sz w:val="27"/>
+          <w:szCs w:val="27"/>
+          <w:lang w:eastAsia="en-CA"/>
+        </w:rPr>
+        <w:t>out-of</w:t>
+      </w:r>
+      <w:proofErr w:type="spellEnd"/>
+      <w:r>
+        <w:rPr>
+          <w:rFonts w:ascii="Georgia" w:eastAsia="Times New Roman" w:hAnsi="Georgia" w:cs="Times New Roman"/>
+          <w:i/>
+          <w:iCs/>
+          <w:color w:val="000000"/>
+          <w:sz w:val="27"/>
+          <w:szCs w:val="27"/>
+          <w:lang w:eastAsia="en-CA"/>
+        </w:rPr>
+        <w:t xml:space="preserve"> band information, such as a domain-specific standard, which is the data-oriented equivalent to RPC’s functional coupling].</w:t>
+      </w:r>
+    </w:p>
+    <w:p>
+      <w:pPr>
+        <w:numPr>
+          <w:ilvl w:val="0"/>
+          <w:numId w:val="21"/>
+        </w:numPr>
+        <w:shd w:val="clear" w:color="auto" w:fill="FFFFFF"/>
+        <w:spacing w:before="100" w:beforeAutospacing="1" w:after="100" w:afterAutospacing="1" w:line="240" w:lineRule="auto"/>
+        <w:ind w:left="240" w:right="240"/>
+        <w:rPr>
+          <w:rFonts w:ascii="Georgia" w:eastAsia="Times New Roman" w:hAnsi="Georgia" w:cs="Times New Roman"/>
+          <w:color w:val="000000"/>
+          <w:sz w:val="27"/>
+          <w:szCs w:val="27"/>
+          <w:lang w:eastAsia="en-CA"/>
+        </w:rPr>
+      </w:pPr>
+      <w:r>
+        <w:rPr>
+          <w:rFonts w:ascii="Georgia" w:eastAsia="Times New Roman" w:hAnsi="Georgia" w:cs="Times New Roman"/>
+          <w:color w:val="000000"/>
+          <w:sz w:val="27"/>
+          <w:szCs w:val="27"/>
+          <w:lang w:eastAsia="en-CA"/>
+        </w:rPr>
+        <w:t>A REST API should never have “typed” resources that are significant to the client. Specification authors may use resource types for describing server implementation behind the interface, but those types must be irrelevant and invisible to the client. The only types that are significant to a client are the current representation’s media type and standardized relation names. </w:t>
+      </w:r>
+      <w:r>
+        <w:rPr>
+          <w:rFonts w:ascii="Georgia" w:eastAsia="Times New Roman" w:hAnsi="Georgia" w:cs="Times New Roman"/>
+          <w:i/>
+          <w:iCs/>
+          <w:color w:val="000000"/>
+          <w:sz w:val="27"/>
+          <w:szCs w:val="27"/>
+          <w:lang w:eastAsia="en-CA"/>
+        </w:rPr>
+        <w:t>[ditto]</w:t>
+      </w:r>
+    </w:p>
+    <w:p>
+      <w:pPr>
+        <w:pStyle w:val="NormalWeb"/>
+        <w:shd w:val="clear" w:color="auto" w:fill="FFFFFF"/>
+        <w:spacing w:before="0" w:beforeAutospacing="0" w:after="0" w:afterAutospacing="0"/>
+        <w:textAlignment w:val="baseline"/>
+        <w:rPr>
+          <w:rFonts w:ascii="Arial" w:hAnsi="Arial" w:cs="Arial"/>
+          <w:color w:val="242729"/>
+          <w:sz w:val="23"/>
+          <w:szCs w:val="23"/>
+        </w:rPr>
+      </w:pPr>
+      <w:r>
+        <w:rPr>
+          <w:rFonts w:ascii="Arial" w:hAnsi="Arial" w:cs="Arial"/>
+          <w:color w:val="242729"/>
+          <w:sz w:val="23"/>
+          <w:szCs w:val="23"/>
+        </w:rPr>
+        <w:t>&gt;&gt;&gt;&gt;&gt;&gt;</w:t>
+      </w:r>
+    </w:p>
+    <w:p>
+      <w:pPr>
+        <w:pStyle w:val="NormalWeb"/>
+        <w:shd w:val="clear" w:color="auto" w:fill="FFFFFF"/>
+        <w:spacing w:before="0" w:beforeAutospacing="0" w:after="0" w:afterAutospacing="0"/>
+        <w:textAlignment w:val="baseline"/>
+        <w:rPr>
+          <w:rFonts w:ascii="Arial" w:hAnsi="Arial" w:cs="Arial"/>
+          <w:color w:val="242729"/>
+          <w:sz w:val="23"/>
+          <w:szCs w:val="23"/>
+        </w:rPr>
+      </w:pPr>
+    </w:p>
+    <w:p>
+      <w:pPr>
+        <w:pStyle w:val="NormalWeb"/>
+        <w:shd w:val="clear" w:color="auto" w:fill="FFFFFF"/>
+        <w:spacing w:before="0" w:beforeAutospacing="0" w:after="0" w:afterAutospacing="0"/>
+        <w:textAlignment w:val="baseline"/>
+        <w:rPr>
+          <w:rFonts w:ascii="Arial" w:hAnsi="Arial" w:cs="Arial"/>
+          <w:color w:val="242729"/>
+          <w:sz w:val="23"/>
+          <w:szCs w:val="23"/>
+        </w:rPr>
+      </w:pPr>
+      <w:r>
+        <w:rPr>
+          <w:rFonts w:ascii="Arial" w:hAnsi="Arial" w:cs="Arial"/>
+          <w:color w:val="242729"/>
+          <w:sz w:val="23"/>
+          <w:szCs w:val="23"/>
+        </w:rPr>
+        <w:t>With the above in mind, you'll realize that while REST might not be restricted to XML, to do it correctly with any other format you'll have to design and standardize some format for your links. Hyperlinks are standard in XML, but not in JSON. There are draft standards for JSON, like </w:t>
+      </w:r>
+      <w:hyperlink r:id="rId9" w:history="1">
+        <w:r>
+          <w:rPr>
+            <w:rStyle w:val="Hyperlink"/>
+            <w:rFonts w:ascii="inherit" w:hAnsi="inherit" w:cs="Arial"/>
+            <w:color w:val="005999"/>
+            <w:sz w:val="23"/>
+            <w:szCs w:val="23"/>
+            <w:bdr w:val="none" w:sz="0" w:space="0" w:color="auto" w:frame="1"/>
+          </w:rPr>
+          <w:t>HAL</w:t>
+        </w:r>
+      </w:hyperlink>
+      <w:r>
+        <w:rPr>
+          <w:rFonts w:ascii="Arial" w:hAnsi="Arial" w:cs="Arial"/>
+          <w:color w:val="242729"/>
+          <w:sz w:val="23"/>
+          <w:szCs w:val="23"/>
+        </w:rPr>
+        <w:t>.</w:t>
+      </w:r>
+    </w:p>
+    <w:p>
+      <w:pPr>
+        <w:pStyle w:val="NormalWeb"/>
+        <w:shd w:val="clear" w:color="auto" w:fill="FFFFFF"/>
+        <w:spacing w:before="0" w:beforeAutospacing="0" w:after="240" w:afterAutospacing="0"/>
+        <w:textAlignment w:val="baseline"/>
+        <w:rPr>
+          <w:rFonts w:ascii="Arial" w:hAnsi="Arial" w:cs="Arial"/>
+          <w:color w:val="242729"/>
+          <w:sz w:val="23"/>
+          <w:szCs w:val="23"/>
+        </w:rPr>
+      </w:pPr>
+      <w:r>
+        <w:rPr>
+          <w:rFonts w:ascii="Arial" w:hAnsi="Arial" w:cs="Arial"/>
+          <w:color w:val="242729"/>
+          <w:sz w:val="23"/>
+          <w:szCs w:val="23"/>
+        </w:rPr>
+        <w:t>Finally, REST isn't for everyone, and a proof of that is how most people solve their problems very well with the HTTP APIs they mistakenly called REST and never venture beyond that. REST is hard to do sometimes, especially in the beginning, but it pays over time with easier evolution on the server side, and client's resilience to changes. If you need something done quickly and easily, don't bother about getting REST right. It's probably not what you're looking for. If you need something that will have to stay online for years or even decades, then REST is for you.</w:t>
+      </w:r>
+    </w:p>
+    <w:p>
+      <w:pPr>
+        <w:shd w:val="clear" w:color="auto" w:fill="FFFFFF"/>
+        <w:spacing w:after="150" w:line="360" w:lineRule="auto"/>
+        <w:rPr>
+          <w:rFonts w:ascii="Verdana" w:eastAsia="Times New Roman" w:hAnsi="Verdana" w:cs="Times New Roman"/>
+          <w:szCs w:val="18"/>
+          <w:lang w:eastAsia="en-CA"/>
+        </w:rPr>
+      </w:pPr>
+    </w:p>
+    <w:p>
+      <w:pPr>
+        <w:shd w:val="clear" w:color="auto" w:fill="FFFFFF"/>
+        <w:spacing w:after="150" w:line="360" w:lineRule="auto"/>
+        <w:rPr>
+          <w:rFonts w:ascii="Verdana" w:eastAsia="Times New Roman" w:hAnsi="Verdana" w:cs="Times New Roman"/>
+          <w:szCs w:val="18"/>
+          <w:lang w:eastAsia="en-CA"/>
+        </w:rPr>
+      </w:pPr>
+      <w:r>
+        <w:rPr>
+          <w:rFonts w:ascii="Verdana" w:eastAsia="Times New Roman" w:hAnsi="Verdana" w:cs="Times New Roman"/>
+          <w:noProof/>
+          <w:szCs w:val="18"/>
+          <w:lang w:eastAsia="en-CA"/>
+        </w:rPr>
+        <w:drawing>
+          <wp:inline distT="0" distB="0" distL="0" distR="0" wp14:anchorId="1ACD99EF" wp14:editId="2BB270A5">
+            <wp:extent cx="3657600" cy="2019300"/>
+            <wp:effectExtent l="0" t="0" r="0" b="0"/>
+            <wp:docPr id="1" name="Picture 1"/>
+            <wp:cNvGraphicFramePr>
+              <a:graphicFrameLocks xmlns:a="http://schemas.openxmlformats.org/drawingml/2006/main" noChangeAspect="1"/>
+            </wp:cNvGraphicFramePr>
+            <a:graphic xmlns:a="http://schemas.openxmlformats.org/drawingml/2006/main">
+              <a:graphicData uri="http://schemas.openxmlformats.org/drawingml/2006/picture">
+                <pic:pic xmlns:pic="http://schemas.openxmlformats.org/drawingml/2006/picture">
+                  <pic:nvPicPr>
+                    <pic:cNvPr id="1" name="WQsEJ.jpg"/>
+                    <pic:cNvPicPr/>
+                  </pic:nvPicPr>
+                  <pic:blipFill>
+                    <a:blip r:embed="rId10">
+                      <a:extLst>
+                        <a:ext uri="{28A0092B-C50C-407E-A947-70E740481C1C}">
+                          <a14:useLocalDpi xmlns:a14="http://schemas.microsoft.com/office/drawing/2010/main" val="0"/>
+                        </a:ext>
+                      </a:extLst>
+                    </a:blip>
+                    <a:stretch>
+                      <a:fillRect/>
+                    </a:stretch>
+                  </pic:blipFill>
+                  <pic:spPr>
+                    <a:xfrm>
+                      <a:off x="0" y="0"/>
+                      <a:ext cx="3657600" cy="2019300"/>
+                    </a:xfrm>
+                    <a:prstGeom prst="rect">
+                      <a:avLst/>
+                    </a:prstGeom>
+                  </pic:spPr>
+                </pic:pic>
+              </a:graphicData>
+            </a:graphic>
+          </wp:inline>
+        </w:drawing>
+      </w:r>
+    </w:p>
+    <w:p>
+      <w:pPr>
+        <w:shd w:val="clear" w:color="auto" w:fill="FFFFFF"/>
+        <w:spacing w:after="150" w:line="360" w:lineRule="auto"/>
+        <w:rPr>
+          <w:rFonts w:ascii="Verdana" w:eastAsia="Times New Roman" w:hAnsi="Verdana" w:cs="Times New Roman"/>
+          <w:szCs w:val="18"/>
+          <w:lang w:eastAsia="en-CA"/>
+        </w:rPr>
+      </w:pPr>
+      <w:r>
+        <w:rPr>
+          <w:rFonts w:ascii="Verdana" w:eastAsia="Times New Roman" w:hAnsi="Verdana" w:cs="Times New Roman"/>
+          <w:szCs w:val="18"/>
+          <w:lang w:eastAsia="en-CA"/>
+        </w:rPr>
+        <w:t>&gt;&gt;&gt;&gt;&gt;&gt;&gt;</w:t>
       </w:r>
     </w:p>
     <w:p>
@@ -124,6 +2084,7 @@
           <w:szCs w:val="18"/>
           <w:lang w:eastAsia="en-CA"/>
         </w:rPr>
+        <w:lastRenderedPageBreak/>
         <w:t>Here’s the agenda for the Friday class:</w:t>
       </w:r>
     </w:p>
@@ -318,7 +2279,7 @@
         </w:rPr>
         <w:t>As discussed in class a few times, it will cover the </w:t>
       </w:r>
-      <w:hyperlink r:id="rId5" w:history="1">
+      <w:hyperlink r:id="rId11" w:history="1">
         <w:r>
           <w:rPr>
             <w:rFonts w:ascii="Verdana" w:eastAsia="Times New Roman" w:hAnsi="Verdana" w:cs="Times New Roman"/>
@@ -356,7 +2317,7 @@
         </w:rPr>
         <w:t>Review the relevant info about tests on the </w:t>
       </w:r>
-      <w:hyperlink r:id="rId6" w:history="1">
+      <w:hyperlink r:id="rId12" w:history="1">
         <w:r>
           <w:rPr>
             <w:rFonts w:ascii="Verdana" w:eastAsia="Times New Roman" w:hAnsi="Verdana" w:cs="Times New Roman"/>
@@ -375,7 +2336,7 @@
         </w:rPr>
         <w:t> notes page and on the </w:t>
       </w:r>
-      <w:hyperlink r:id="rId7" w:history="1">
+      <w:hyperlink r:id="rId13" w:history="1">
         <w:r>
           <w:rPr>
             <w:rFonts w:ascii="Verdana" w:eastAsia="Times New Roman" w:hAnsi="Verdana" w:cs="Times New Roman"/>
@@ -515,7 +2476,7 @@
         </w:rPr>
         <w:t>In the GitHub </w:t>
       </w:r>
-      <w:hyperlink r:id="rId8" w:tgtFrame="_blank" w:history="1">
+      <w:hyperlink r:id="rId14" w:tgtFrame="_blank" w:history="1">
         <w:r>
           <w:rPr>
             <w:rFonts w:ascii="Verdana" w:eastAsia="Times New Roman" w:hAnsi="Verdana" w:cs="Times New Roman"/>
@@ -618,7 +2579,6 @@
           <w:szCs w:val="18"/>
           <w:lang w:eastAsia="en-CA"/>
         </w:rPr>
-        <w:lastRenderedPageBreak/>
         <w:t>Soon, another code example, </w:t>
       </w:r>
       <w:proofErr w:type="spellStart"/>
@@ -779,6 +2739,7 @@
           <w:szCs w:val="18"/>
           <w:lang w:eastAsia="en-CA"/>
         </w:rPr>
+        <w:lastRenderedPageBreak/>
         <w:t>Make sure that your Visual Studio app is configured to use the “</w:t>
       </w:r>
       <w:r>
@@ -989,7 +2950,7 @@
         <w:br/>
         <w:t>BTI420 </w:t>
       </w:r>
-      <w:hyperlink r:id="rId9" w:tgtFrame="_blank" w:history="1">
+      <w:hyperlink r:id="rId15" w:tgtFrame="_blank" w:history="1">
         <w:r>
           <w:rPr>
             <w:rFonts w:ascii="Verdana" w:eastAsia="Times New Roman" w:hAnsi="Verdana" w:cs="Times New Roman"/>
@@ -1034,7 +2995,7 @@
         <w:br/>
         <w:t>BTI420 </w:t>
       </w:r>
-      <w:hyperlink r:id="rId10" w:tgtFrame="_blank" w:history="1">
+      <w:hyperlink r:id="rId16" w:tgtFrame="_blank" w:history="1">
         <w:r>
           <w:rPr>
             <w:rFonts w:ascii="Verdana" w:eastAsia="Times New Roman" w:hAnsi="Verdana" w:cs="Times New Roman"/>
@@ -1316,7 +3277,6 @@
           <w:szCs w:val="18"/>
           <w:lang w:eastAsia="en-CA"/>
         </w:rPr>
-        <w:lastRenderedPageBreak/>
         <w:t xml:space="preserve">The form may also have included </w:t>
       </w:r>
       <w:r>
@@ -1536,6 +3496,7 @@
           <w:u w:val="single"/>
           <w:lang w:eastAsia="en-CA"/>
         </w:rPr>
+        <w:lastRenderedPageBreak/>
         <w:t>Accept (upload)</w:t>
       </w:r>
     </w:p>
@@ -1617,7 +3578,7 @@
         </w:rPr>
         <w:t>its </w:t>
       </w:r>
-      <w:hyperlink r:id="rId11" w:tgtFrame="_blank" w:history="1">
+      <w:hyperlink r:id="rId17" w:tgtFrame="_blank" w:history="1">
         <w:r>
           <w:rPr>
             <w:rFonts w:ascii="Verdana" w:eastAsia="Times New Roman" w:hAnsi="Verdana" w:cs="Times New Roman"/>
@@ -2189,14 +4150,6 @@
           <w:lang w:eastAsia="en-CA"/>
         </w:rPr>
         <w:br/>
-      </w:r>
-      <w:r>
-        <w:rPr>
-          <w:rFonts w:ascii="Verdana" w:eastAsia="Times New Roman" w:hAnsi="Verdana" w:cs="Times New Roman"/>
-          <w:szCs w:val="18"/>
-          <w:lang w:eastAsia="en-CA"/>
-        </w:rPr>
-        <w:lastRenderedPageBreak/>
         <w:t xml:space="preserve">For example, </w:t>
       </w:r>
       <w:r>
@@ -2383,6 +4336,7 @@
           <w:u w:val="single"/>
           <w:lang w:eastAsia="en-CA"/>
         </w:rPr>
+        <w:lastRenderedPageBreak/>
         <w:t>Object with many media items</w:t>
       </w:r>
       <w:r>
@@ -3099,7 +5053,6 @@
           <w:highlight w:val="yellow"/>
           <w:lang w:eastAsia="en-CA"/>
         </w:rPr>
-        <w:lastRenderedPageBreak/>
         <w:t>Rule</w:t>
       </w:r>
       <w:r>
@@ -3488,6 +5441,14 @@
           <w:lang w:eastAsia="en-CA"/>
         </w:rPr>
         <w:br/>
+      </w:r>
+      <w:r>
+        <w:rPr>
+          <w:rFonts w:ascii="Verdana" w:eastAsia="Times New Roman" w:hAnsi="Verdana" w:cs="Times New Roman"/>
+          <w:szCs w:val="18"/>
+          <w:lang w:eastAsia="en-CA"/>
+        </w:rPr>
+        <w:lastRenderedPageBreak/>
         <w:t xml:space="preserve">Yes, you can </w:t>
       </w:r>
       <w:r>
@@ -3843,7 +5804,6 @@
           <w:szCs w:val="18"/>
           <w:lang w:eastAsia="en-CA"/>
         </w:rPr>
-        <w:lastRenderedPageBreak/>
         <w:drawing>
           <wp:inline distT="0" distB="0" distL="0" distR="0" wp14:anchorId="27A22152" wp14:editId="4EAC98F5">
             <wp:extent cx="6987902" cy="3142317"/>
@@ -3860,7 +5820,7 @@
                     <pic:cNvPicPr/>
                   </pic:nvPicPr>
                   <pic:blipFill>
-                    <a:blip r:embed="rId12" cstate="print">
+                    <a:blip r:embed="rId18" cstate="print">
                       <a:extLst>
                         <a:ext uri="{28A0092B-C50C-407E-A947-70E740481C1C}">
                           <a14:useLocalDpi xmlns:a14="http://schemas.microsoft.com/office/drawing/2010/main" val="0"/>
@@ -3924,6 +5884,7 @@
           <w:szCs w:val="18"/>
           <w:lang w:eastAsia="en-CA"/>
         </w:rPr>
+        <w:lastRenderedPageBreak/>
         <w:drawing>
           <wp:inline distT="0" distB="0" distL="0" distR="0" wp14:anchorId="6074E507" wp14:editId="49D7BD09">
             <wp:extent cx="6904313" cy="3200400"/>
@@ -3940,7 +5901,7 @@
                     <pic:cNvPicPr/>
                   </pic:nvPicPr>
                   <pic:blipFill rotWithShape="1">
-                    <a:blip r:embed="rId13" cstate="print">
+                    <a:blip r:embed="rId19" cstate="print">
                       <a:extLst>
                         <a:ext uri="{28A0092B-C50C-407E-A947-70E740481C1C}">
                           <a14:useLocalDpi xmlns:a14="http://schemas.microsoft.com/office/drawing/2010/main" val="0"/>
@@ -4002,7 +5963,6 @@
           <w:szCs w:val="18"/>
           <w:lang w:eastAsia="en-CA"/>
         </w:rPr>
-        <w:lastRenderedPageBreak/>
         <w:drawing>
           <wp:inline distT="0" distB="0" distL="0" distR="0" wp14:anchorId="7871A8D2" wp14:editId="38BE28F7">
             <wp:extent cx="6610739" cy="2988252"/>
@@ -4019,7 +5979,7 @@
                     <pic:cNvPicPr/>
                   </pic:nvPicPr>
                   <pic:blipFill>
-                    <a:blip r:embed="rId14" cstate="print">
+                    <a:blip r:embed="rId20" cstate="print">
                       <a:extLst>
                         <a:ext uri="{28A0092B-C50C-407E-A947-70E740481C1C}">
                           <a14:useLocalDpi xmlns:a14="http://schemas.microsoft.com/office/drawing/2010/main" val="0"/>
@@ -4285,6 +6245,7 @@
           <w:highlight w:val="yellow"/>
           <w:lang w:eastAsia="en-CA"/>
         </w:rPr>
+        <w:lastRenderedPageBreak/>
         <w:t>Controller dispatcher</w:t>
       </w:r>
       <w:r>
@@ -4885,7 +6846,6 @@
           <w:szCs w:val="18"/>
           <w:lang w:eastAsia="en-CA"/>
         </w:rPr>
-        <w:lastRenderedPageBreak/>
         <w:t> </w:t>
       </w:r>
     </w:p>
@@ -5355,6 +7315,7 @@
           <w:szCs w:val="18"/>
           <w:lang w:eastAsia="en-CA"/>
         </w:rPr>
+        <w:lastRenderedPageBreak/>
         <w:t xml:space="preserve">Similarly, when </w:t>
       </w:r>
       <w:r>
@@ -5643,7 +7604,7 @@
         </w:rPr>
         <w:t>Read </w:t>
       </w:r>
-      <w:hyperlink r:id="rId15" w:tgtFrame="_blank" w:history="1">
+      <w:hyperlink r:id="rId21" w:tgtFrame="_blank" w:history="1">
         <w:r>
           <w:rPr>
             <w:rFonts w:ascii="Verdana" w:eastAsia="Times New Roman" w:hAnsi="Verdana" w:cs="Times New Roman"/>
@@ -5651,25 +7612,7 @@
             <w:u w:val="single"/>
             <w:lang w:eastAsia="en-CA"/>
           </w:rPr>
-          <w:t>this ASP.NET docume</w:t>
-        </w:r>
-        <w:r>
-          <w:rPr>
-            <w:rFonts w:ascii="Verdana" w:eastAsia="Times New Roman" w:hAnsi="Verdana" w:cs="Times New Roman"/>
-            <w:szCs w:val="18"/>
-            <w:u w:val="single"/>
-            <w:lang w:eastAsia="en-CA"/>
-          </w:rPr>
-          <w:t>n</w:t>
-        </w:r>
-        <w:r>
-          <w:rPr>
-            <w:rFonts w:ascii="Verdana" w:eastAsia="Times New Roman" w:hAnsi="Verdana" w:cs="Times New Roman"/>
-            <w:szCs w:val="18"/>
-            <w:u w:val="single"/>
-            <w:lang w:eastAsia="en-CA"/>
-          </w:rPr>
-          <w:t>t</w:t>
+          <w:t>this ASP.NET document</w:t>
         </w:r>
       </w:hyperlink>
       <w:r>
@@ -5832,7 +7775,7 @@
                     <pic:cNvPicPr/>
                   </pic:nvPicPr>
                   <pic:blipFill>
-                    <a:blip r:embed="rId16">
+                    <a:blip r:embed="rId22">
                       <a:extLst>
                         <a:ext uri="{28A0092B-C50C-407E-A947-70E740481C1C}">
                           <a14:useLocalDpi xmlns:a14="http://schemas.microsoft.com/office/drawing/2010/main" val="0"/>
@@ -5900,7 +7843,7 @@
                     <pic:cNvPicPr/>
                   </pic:nvPicPr>
                   <pic:blipFill>
-                    <a:blip r:embed="rId17">
+                    <a:blip r:embed="rId23">
                       <a:extLst>
                         <a:ext uri="{28A0092B-C50C-407E-A947-70E740481C1C}">
                           <a14:useLocalDpi xmlns:a14="http://schemas.microsoft.com/office/drawing/2010/main" val="0"/>
@@ -7104,19 +9047,7 @@
           <w:szCs w:val="18"/>
           <w:lang w:eastAsia="en-CA"/>
         </w:rPr>
-        <w:t>e</w:t>
-      </w:r>
-      <w:bookmarkStart w:id="0" w:name="_GoBack"/>
-      <w:bookmarkEnd w:id="0"/>
-      <w:r>
-        <w:rPr>
-          <w:rFonts w:ascii="Verdana" w:eastAsia="Times New Roman" w:hAnsi="Verdana" w:cs="Times New Roman"/>
-          <w:i/>
-          <w:iCs/>
-          <w:szCs w:val="18"/>
-          <w:lang w:eastAsia="en-CA"/>
-        </w:rPr>
-        <w:t>ither</w:t>
+        <w:t>either</w:t>
       </w:r>
       <w:r>
         <w:rPr>
@@ -8414,6 +10345,155 @@
     </w:lvl>
   </w:abstractNum>
   <w:abstractNum w:abstractNumId="10" w15:restartNumberingAfterBreak="0">
+    <w:nsid w:val="312B69A4"/>
+    <w:multiLevelType w:val="multilevel"/>
+    <w:tmpl w:val="EAD477C6"/>
+    <w:lvl w:ilvl="0">
+      <w:start w:val="1"/>
+      <w:numFmt w:val="bullet"/>
+      <w:lvlText w:val=""/>
+      <w:lvlJc w:val="left"/>
+      <w:pPr>
+        <w:tabs>
+          <w:tab w:val="num" w:pos="720"/>
+        </w:tabs>
+        <w:ind w:left="720" w:hanging="360"/>
+      </w:pPr>
+      <w:rPr>
+        <w:rFonts w:ascii="Symbol" w:hAnsi="Symbol" w:hint="default"/>
+        <w:sz w:val="20"/>
+      </w:rPr>
+    </w:lvl>
+    <w:lvl w:ilvl="1" w:tentative="1">
+      <w:start w:val="1"/>
+      <w:numFmt w:val="bullet"/>
+      <w:lvlText w:val=""/>
+      <w:lvlJc w:val="left"/>
+      <w:pPr>
+        <w:tabs>
+          <w:tab w:val="num" w:pos="1440"/>
+        </w:tabs>
+        <w:ind w:left="1440" w:hanging="360"/>
+      </w:pPr>
+      <w:rPr>
+        <w:rFonts w:ascii="Symbol" w:hAnsi="Symbol" w:hint="default"/>
+        <w:sz w:val="20"/>
+      </w:rPr>
+    </w:lvl>
+    <w:lvl w:ilvl="2" w:tentative="1">
+      <w:start w:val="1"/>
+      <w:numFmt w:val="bullet"/>
+      <w:lvlText w:val=""/>
+      <w:lvlJc w:val="left"/>
+      <w:pPr>
+        <w:tabs>
+          <w:tab w:val="num" w:pos="2160"/>
+        </w:tabs>
+        <w:ind w:left="2160" w:hanging="360"/>
+      </w:pPr>
+      <w:rPr>
+        <w:rFonts w:ascii="Symbol" w:hAnsi="Symbol" w:hint="default"/>
+        <w:sz w:val="20"/>
+      </w:rPr>
+    </w:lvl>
+    <w:lvl w:ilvl="3" w:tentative="1">
+      <w:start w:val="1"/>
+      <w:numFmt w:val="bullet"/>
+      <w:lvlText w:val=""/>
+      <w:lvlJc w:val="left"/>
+      <w:pPr>
+        <w:tabs>
+          <w:tab w:val="num" w:pos="2880"/>
+        </w:tabs>
+        <w:ind w:left="2880" w:hanging="360"/>
+      </w:pPr>
+      <w:rPr>
+        <w:rFonts w:ascii="Symbol" w:hAnsi="Symbol" w:hint="default"/>
+        <w:sz w:val="20"/>
+      </w:rPr>
+    </w:lvl>
+    <w:lvl w:ilvl="4" w:tentative="1">
+      <w:start w:val="1"/>
+      <w:numFmt w:val="bullet"/>
+      <w:lvlText w:val=""/>
+      <w:lvlJc w:val="left"/>
+      <w:pPr>
+        <w:tabs>
+          <w:tab w:val="num" w:pos="3600"/>
+        </w:tabs>
+        <w:ind w:left="3600" w:hanging="360"/>
+      </w:pPr>
+      <w:rPr>
+        <w:rFonts w:ascii="Symbol" w:hAnsi="Symbol" w:hint="default"/>
+        <w:sz w:val="20"/>
+      </w:rPr>
+    </w:lvl>
+    <w:lvl w:ilvl="5" w:tentative="1">
+      <w:start w:val="1"/>
+      <w:numFmt w:val="bullet"/>
+      <w:lvlText w:val=""/>
+      <w:lvlJc w:val="left"/>
+      <w:pPr>
+        <w:tabs>
+          <w:tab w:val="num" w:pos="4320"/>
+        </w:tabs>
+        <w:ind w:left="4320" w:hanging="360"/>
+      </w:pPr>
+      <w:rPr>
+        <w:rFonts w:ascii="Symbol" w:hAnsi="Symbol" w:hint="default"/>
+        <w:sz w:val="20"/>
+      </w:rPr>
+    </w:lvl>
+    <w:lvl w:ilvl="6" w:tentative="1">
+      <w:start w:val="1"/>
+      <w:numFmt w:val="bullet"/>
+      <w:lvlText w:val=""/>
+      <w:lvlJc w:val="left"/>
+      <w:pPr>
+        <w:tabs>
+          <w:tab w:val="num" w:pos="5040"/>
+        </w:tabs>
+        <w:ind w:left="5040" w:hanging="360"/>
+      </w:pPr>
+      <w:rPr>
+        <w:rFonts w:ascii="Symbol" w:hAnsi="Symbol" w:hint="default"/>
+        <w:sz w:val="20"/>
+      </w:rPr>
+    </w:lvl>
+    <w:lvl w:ilvl="7" w:tentative="1">
+      <w:start w:val="1"/>
+      <w:numFmt w:val="bullet"/>
+      <w:lvlText w:val=""/>
+      <w:lvlJc w:val="left"/>
+      <w:pPr>
+        <w:tabs>
+          <w:tab w:val="num" w:pos="5760"/>
+        </w:tabs>
+        <w:ind w:left="5760" w:hanging="360"/>
+      </w:pPr>
+      <w:rPr>
+        <w:rFonts w:ascii="Symbol" w:hAnsi="Symbol" w:hint="default"/>
+        <w:sz w:val="20"/>
+      </w:rPr>
+    </w:lvl>
+    <w:lvl w:ilvl="8" w:tentative="1">
+      <w:start w:val="1"/>
+      <w:numFmt w:val="bullet"/>
+      <w:lvlText w:val=""/>
+      <w:lvlJc w:val="left"/>
+      <w:pPr>
+        <w:tabs>
+          <w:tab w:val="num" w:pos="6480"/>
+        </w:tabs>
+        <w:ind w:left="6480" w:hanging="360"/>
+      </w:pPr>
+      <w:rPr>
+        <w:rFonts w:ascii="Symbol" w:hAnsi="Symbol" w:hint="default"/>
+        <w:sz w:val="20"/>
+      </w:rPr>
+    </w:lvl>
+  </w:abstractNum>
+  <w:abstractNum w:abstractNumId="11" w15:restartNumberingAfterBreak="0">
     <w:nsid w:val="345447C3"/>
     <w:multiLevelType w:val="multilevel"/>
     <w:tmpl w:val="8A50967A"/>
@@ -8526,7 +10606,7 @@
       </w:pPr>
     </w:lvl>
   </w:abstractNum>
-  <w:abstractNum w:abstractNumId="11" w15:restartNumberingAfterBreak="0">
+  <w:abstractNum w:abstractNumId="12" w15:restartNumberingAfterBreak="0">
     <w:nsid w:val="3AB61759"/>
     <w:multiLevelType w:val="multilevel"/>
     <w:tmpl w:val="EA763BD8"/>
@@ -8639,7 +10719,7 @@
       </w:pPr>
     </w:lvl>
   </w:abstractNum>
-  <w:abstractNum w:abstractNumId="12" w15:restartNumberingAfterBreak="0">
+  <w:abstractNum w:abstractNumId="13" w15:restartNumberingAfterBreak="0">
     <w:nsid w:val="3E742290"/>
     <w:multiLevelType w:val="multilevel"/>
     <w:tmpl w:val="36E2EF42"/>
@@ -8752,7 +10832,7 @@
       </w:pPr>
     </w:lvl>
   </w:abstractNum>
-  <w:abstractNum w:abstractNumId="13" w15:restartNumberingAfterBreak="0">
+  <w:abstractNum w:abstractNumId="14" w15:restartNumberingAfterBreak="0">
     <w:nsid w:val="3E9B717E"/>
     <w:multiLevelType w:val="multilevel"/>
     <w:tmpl w:val="97669FEE"/>
@@ -8901,7 +10981,7 @@
       </w:rPr>
     </w:lvl>
   </w:abstractNum>
-  <w:abstractNum w:abstractNumId="14" w15:restartNumberingAfterBreak="0">
+  <w:abstractNum w:abstractNumId="15" w15:restartNumberingAfterBreak="0">
     <w:nsid w:val="5E146776"/>
     <w:multiLevelType w:val="multilevel"/>
     <w:tmpl w:val="E6EC9C90"/>
@@ -9050,7 +11130,7 @@
       </w:rPr>
     </w:lvl>
   </w:abstractNum>
-  <w:abstractNum w:abstractNumId="15" w15:restartNumberingAfterBreak="0">
+  <w:abstractNum w:abstractNumId="16" w15:restartNumberingAfterBreak="0">
     <w:nsid w:val="61F7019B"/>
     <w:multiLevelType w:val="multilevel"/>
     <w:tmpl w:val="926004A4"/>
@@ -9199,7 +11279,156 @@
       </w:rPr>
     </w:lvl>
   </w:abstractNum>
-  <w:abstractNum w:abstractNumId="16" w15:restartNumberingAfterBreak="0">
+  <w:abstractNum w:abstractNumId="17" w15:restartNumberingAfterBreak="0">
+    <w:nsid w:val="64723F21"/>
+    <w:multiLevelType w:val="multilevel"/>
+    <w:tmpl w:val="1B32AC54"/>
+    <w:lvl w:ilvl="0">
+      <w:start w:val="1"/>
+      <w:numFmt w:val="bullet"/>
+      <w:lvlText w:val=""/>
+      <w:lvlJc w:val="left"/>
+      <w:pPr>
+        <w:tabs>
+          <w:tab w:val="num" w:pos="720"/>
+        </w:tabs>
+        <w:ind w:left="720" w:hanging="360"/>
+      </w:pPr>
+      <w:rPr>
+        <w:rFonts w:ascii="Symbol" w:hAnsi="Symbol" w:hint="default"/>
+        <w:sz w:val="20"/>
+      </w:rPr>
+    </w:lvl>
+    <w:lvl w:ilvl="1" w:tentative="1">
+      <w:start w:val="1"/>
+      <w:numFmt w:val="bullet"/>
+      <w:lvlText w:val="o"/>
+      <w:lvlJc w:val="left"/>
+      <w:pPr>
+        <w:tabs>
+          <w:tab w:val="num" w:pos="1440"/>
+        </w:tabs>
+        <w:ind w:left="1440" w:hanging="360"/>
+      </w:pPr>
+      <w:rPr>
+        <w:rFonts w:ascii="Courier New" w:hAnsi="Courier New" w:hint="default"/>
+        <w:sz w:val="20"/>
+      </w:rPr>
+    </w:lvl>
+    <w:lvl w:ilvl="2" w:tentative="1">
+      <w:start w:val="1"/>
+      <w:numFmt w:val="bullet"/>
+      <w:lvlText w:val=""/>
+      <w:lvlJc w:val="left"/>
+      <w:pPr>
+        <w:tabs>
+          <w:tab w:val="num" w:pos="2160"/>
+        </w:tabs>
+        <w:ind w:left="2160" w:hanging="360"/>
+      </w:pPr>
+      <w:rPr>
+        <w:rFonts w:ascii="Wingdings" w:hAnsi="Wingdings" w:hint="default"/>
+        <w:sz w:val="20"/>
+      </w:rPr>
+    </w:lvl>
+    <w:lvl w:ilvl="3" w:tentative="1">
+      <w:start w:val="1"/>
+      <w:numFmt w:val="bullet"/>
+      <w:lvlText w:val=""/>
+      <w:lvlJc w:val="left"/>
+      <w:pPr>
+        <w:tabs>
+          <w:tab w:val="num" w:pos="2880"/>
+        </w:tabs>
+        <w:ind w:left="2880" w:hanging="360"/>
+      </w:pPr>
+      <w:rPr>
+        <w:rFonts w:ascii="Wingdings" w:hAnsi="Wingdings" w:hint="default"/>
+        <w:sz w:val="20"/>
+      </w:rPr>
+    </w:lvl>
+    <w:lvl w:ilvl="4" w:tentative="1">
+      <w:start w:val="1"/>
+      <w:numFmt w:val="bullet"/>
+      <w:lvlText w:val=""/>
+      <w:lvlJc w:val="left"/>
+      <w:pPr>
+        <w:tabs>
+          <w:tab w:val="num" w:pos="3600"/>
+        </w:tabs>
+        <w:ind w:left="3600" w:hanging="360"/>
+      </w:pPr>
+      <w:rPr>
+        <w:rFonts w:ascii="Wingdings" w:hAnsi="Wingdings" w:hint="default"/>
+        <w:sz w:val="20"/>
+      </w:rPr>
+    </w:lvl>
+    <w:lvl w:ilvl="5" w:tentative="1">
+      <w:start w:val="1"/>
+      <w:numFmt w:val="bullet"/>
+      <w:lvlText w:val=""/>
+      <w:lvlJc w:val="left"/>
+      <w:pPr>
+        <w:tabs>
+          <w:tab w:val="num" w:pos="4320"/>
+        </w:tabs>
+        <w:ind w:left="4320" w:hanging="360"/>
+      </w:pPr>
+      <w:rPr>
+        <w:rFonts w:ascii="Wingdings" w:hAnsi="Wingdings" w:hint="default"/>
+        <w:sz w:val="20"/>
+      </w:rPr>
+    </w:lvl>
+    <w:lvl w:ilvl="6" w:tentative="1">
+      <w:start w:val="1"/>
+      <w:numFmt w:val="bullet"/>
+      <w:lvlText w:val=""/>
+      <w:lvlJc w:val="left"/>
+      <w:pPr>
+        <w:tabs>
+          <w:tab w:val="num" w:pos="5040"/>
+        </w:tabs>
+        <w:ind w:left="5040" w:hanging="360"/>
+      </w:pPr>
+      <w:rPr>
+        <w:rFonts w:ascii="Wingdings" w:hAnsi="Wingdings" w:hint="default"/>
+        <w:sz w:val="20"/>
+      </w:rPr>
+    </w:lvl>
+    <w:lvl w:ilvl="7" w:tentative="1">
+      <w:start w:val="1"/>
+      <w:numFmt w:val="bullet"/>
+      <w:lvlText w:val=""/>
+      <w:lvlJc w:val="left"/>
+      <w:pPr>
+        <w:tabs>
+          <w:tab w:val="num" w:pos="5760"/>
+        </w:tabs>
+        <w:ind w:left="5760" w:hanging="360"/>
+      </w:pPr>
+      <w:rPr>
+        <w:rFonts w:ascii="Wingdings" w:hAnsi="Wingdings" w:hint="default"/>
+        <w:sz w:val="20"/>
+      </w:rPr>
+    </w:lvl>
+    <w:lvl w:ilvl="8" w:tentative="1">
+      <w:start w:val="1"/>
+      <w:numFmt w:val="bullet"/>
+      <w:lvlText w:val=""/>
+      <w:lvlJc w:val="left"/>
+      <w:pPr>
+        <w:tabs>
+          <w:tab w:val="num" w:pos="6480"/>
+        </w:tabs>
+        <w:ind w:left="6480" w:hanging="360"/>
+      </w:pPr>
+      <w:rPr>
+        <w:rFonts w:ascii="Wingdings" w:hAnsi="Wingdings" w:hint="default"/>
+        <w:sz w:val="20"/>
+      </w:rPr>
+    </w:lvl>
+  </w:abstractNum>
+  <w:abstractNum w:abstractNumId="18" w15:restartNumberingAfterBreak="0">
     <w:nsid w:val="74035A4A"/>
     <w:multiLevelType w:val="multilevel"/>
     <w:tmpl w:val="1376E954"/>
@@ -9312,7 +11541,7 @@
       </w:pPr>
     </w:lvl>
   </w:abstractNum>
-  <w:abstractNum w:abstractNumId="17" w15:restartNumberingAfterBreak="0">
+  <w:abstractNum w:abstractNumId="19" w15:restartNumberingAfterBreak="0">
     <w:nsid w:val="774679D8"/>
     <w:multiLevelType w:val="multilevel"/>
     <w:tmpl w:val="50A2D108"/>
@@ -9461,7 +11690,7 @@
       </w:rPr>
     </w:lvl>
   </w:abstractNum>
-  <w:abstractNum w:abstractNumId="18" w15:restartNumberingAfterBreak="0">
+  <w:abstractNum w:abstractNumId="20" w15:restartNumberingAfterBreak="0">
     <w:nsid w:val="7E113562"/>
     <w:multiLevelType w:val="multilevel"/>
     <w:tmpl w:val="6B0AEC7C"/>
@@ -9578,7 +11807,7 @@
     <w:abstractNumId w:val="8"/>
   </w:num>
   <w:num w:numId="2">
-    <w:abstractNumId w:val="13"/>
+    <w:abstractNumId w:val="14"/>
   </w:num>
   <w:num w:numId="3">
     <w:abstractNumId w:val="0"/>
@@ -9590,22 +11819,22 @@
     <w:abstractNumId w:val="3"/>
   </w:num>
   <w:num w:numId="6">
-    <w:abstractNumId w:val="18"/>
+    <w:abstractNumId w:val="20"/>
   </w:num>
   <w:num w:numId="7">
     <w:abstractNumId w:val="2"/>
   </w:num>
   <w:num w:numId="8">
-    <w:abstractNumId w:val="16"/>
+    <w:abstractNumId w:val="18"/>
   </w:num>
   <w:num w:numId="9">
-    <w:abstractNumId w:val="14"/>
+    <w:abstractNumId w:val="15"/>
   </w:num>
   <w:num w:numId="10">
-    <w:abstractNumId w:val="17"/>
+    <w:abstractNumId w:val="19"/>
   </w:num>
   <w:num w:numId="11">
-    <w:abstractNumId w:val="10"/>
+    <w:abstractNumId w:val="11"/>
   </w:num>
   <w:num w:numId="12">
     <w:abstractNumId w:val="5"/>
@@ -9614,22 +11843,28 @@
     <w:abstractNumId w:val="6"/>
   </w:num>
   <w:num w:numId="14">
-    <w:abstractNumId w:val="15"/>
+    <w:abstractNumId w:val="16"/>
   </w:num>
   <w:num w:numId="15">
-    <w:abstractNumId w:val="12"/>
+    <w:abstractNumId w:val="13"/>
   </w:num>
   <w:num w:numId="16">
     <w:abstractNumId w:val="9"/>
   </w:num>
   <w:num w:numId="17">
-    <w:abstractNumId w:val="11"/>
+    <w:abstractNumId w:val="12"/>
   </w:num>
   <w:num w:numId="18">
     <w:abstractNumId w:val="7"/>
   </w:num>
   <w:num w:numId="19">
     <w:abstractNumId w:val="1"/>
+  </w:num>
+  <w:num w:numId="20">
+    <w:abstractNumId w:val="10"/>
+  </w:num>
+  <w:num w:numId="21">
+    <w:abstractNumId w:val="17"/>
   </w:num>
 </w:numbering>
 </file>
@@ -10059,6 +12294,82 @@
     <w:semiHidden/>
     <w:unhideWhenUsed/>
   </w:style>
+  <w:style w:type="paragraph" w:styleId="NormalWeb">
+    <w:name w:val="Normal (Web)"/>
+    <w:basedOn w:val="Normal"/>
+    <w:uiPriority w:val="99"/>
+    <w:semiHidden/>
+    <w:unhideWhenUsed/>
+    <w:rsid w:val="00AF6905"/>
+    <w:pPr>
+      <w:spacing w:before="100" w:beforeAutospacing="1" w:after="100" w:afterAutospacing="1" w:line="240" w:lineRule="auto"/>
+    </w:pPr>
+    <w:rPr>
+      <w:rFonts w:ascii="Times New Roman" w:eastAsia="Times New Roman" w:hAnsi="Times New Roman" w:cs="Times New Roman"/>
+      <w:sz w:val="24"/>
+      <w:szCs w:val="24"/>
+      <w:lang w:eastAsia="en-CA"/>
+    </w:rPr>
+  </w:style>
+  <w:style w:type="character" w:styleId="Hyperlink">
+    <w:name w:val="Hyperlink"/>
+    <w:basedOn w:val="DefaultParagraphFont"/>
+    <w:uiPriority w:val="99"/>
+    <w:semiHidden/>
+    <w:unhideWhenUsed/>
+    <w:rsid w:val="00AF6905"/>
+    <w:rPr>
+      <w:color w:val="0000FF"/>
+      <w:u w:val="single"/>
+    </w:rPr>
+  </w:style>
+  <w:style w:type="character" w:styleId="HTMLCode">
+    <w:name w:val="HTML Code"/>
+    <w:basedOn w:val="DefaultParagraphFont"/>
+    <w:uiPriority w:val="99"/>
+    <w:semiHidden/>
+    <w:unhideWhenUsed/>
+    <w:rsid w:val="00AF6905"/>
+    <w:rPr>
+      <w:rFonts w:ascii="Courier New" w:eastAsia="Times New Roman" w:hAnsi="Courier New" w:cs="Courier New"/>
+      <w:sz w:val="20"/>
+      <w:szCs w:val="20"/>
+    </w:rPr>
+  </w:style>
+  <w:style w:type="character" w:styleId="FollowedHyperlink">
+    <w:name w:val="FollowedHyperlink"/>
+    <w:basedOn w:val="DefaultParagraphFont"/>
+    <w:uiPriority w:val="99"/>
+    <w:semiHidden/>
+    <w:unhideWhenUsed/>
+    <w:rsid w:val="00FF778F"/>
+    <w:rPr>
+      <w:color w:val="954F72" w:themeColor="followedHyperlink"/>
+      <w:u w:val="single"/>
+    </w:rPr>
+  </w:style>
+  <w:style w:type="character" w:styleId="Emphasis">
+    <w:name w:val="Emphasis"/>
+    <w:basedOn w:val="DefaultParagraphFont"/>
+    <w:uiPriority w:val="20"/>
+    <w:qFormat/>
+    <w:rsid w:val="00FF778F"/>
+    <w:rPr>
+      <w:i/>
+      <w:iCs/>
+    </w:rPr>
+  </w:style>
+  <w:style w:type="paragraph" w:styleId="ListParagraph">
+    <w:name w:val="List Paragraph"/>
+    <w:basedOn w:val="Normal"/>
+    <w:uiPriority w:val="34"/>
+    <w:qFormat/>
+    <w:rsid w:val="005669EF"/>
+    <w:pPr>
+      <w:ind w:left="720"/>
+      <w:contextualSpacing/>
+    </w:pPr>
+  </w:style>
 </w:styles>
 </file>
 

</xml_diff>